<commit_message>
Terminada la mejora de incluir en el menu BackEnd el menu articulos_censurados
</commit_message>
<xml_diff>
--- a/Documentación/Documentación sobre el proyecto CMS para móviles.docx
+++ b/Documentación/Documentación sobre el proyecto CMS para móviles.docx
@@ -34,31 +34,7 @@
         <w:jc w:val="both"/>
       </w:pPr>
       <w:r>
-        <w:t xml:space="preserve">La prueba consiste en crear un blog con detección del móvil (Marca/Modelo) que ingresa, el sistema deberá tener una sección publica para ver y crear </w:t>
-      </w:r>
-      <w:proofErr w:type="spellStart"/>
-      <w:r>
-        <w:t>posts</w:t>
-      </w:r>
-      <w:proofErr w:type="spellEnd"/>
-      <w:r>
-        <w:t xml:space="preserve"> y un </w:t>
-      </w:r>
-      <w:proofErr w:type="spellStart"/>
-      <w:r>
-        <w:t>admin</w:t>
-      </w:r>
-      <w:proofErr w:type="spellEnd"/>
-      <w:r>
-        <w:t xml:space="preserve"> donde se podrán censurar </w:t>
-      </w:r>
-      <w:proofErr w:type="spellStart"/>
-      <w:r>
-        <w:t>posts</w:t>
-      </w:r>
-      <w:proofErr w:type="spellEnd"/>
-      <w:r>
-        <w:t>.</w:t>
+        <w:t>La prueba consiste en crear un blog con detección del móvil (Marca/Modelo) que ingresa, el sistema deberá tener una sección publica para ver y crear posts y un admin donde se podrán censurar posts.</w:t>
       </w:r>
     </w:p>
     <w:p>
@@ -117,13 +93,8 @@
         <w:jc w:val="both"/>
       </w:pPr>
       <w:r>
-        <w:t xml:space="preserve"> </w:t>
-      </w:r>
-      <w:proofErr w:type="spellStart"/>
-      <w:r>
-        <w:t>Mysql</w:t>
-      </w:r>
-      <w:proofErr w:type="spellEnd"/>
+        <w:t> Mysql</w:t>
+      </w:r>
     </w:p>
     <w:p>
       <w:pPr>
@@ -146,13 +117,8 @@
         <w:jc w:val="both"/>
       </w:pPr>
       <w:r>
-        <w:t xml:space="preserve"> Framework </w:t>
-      </w:r>
-      <w:proofErr w:type="spellStart"/>
-      <w:r>
-        <w:t>Codeigniter</w:t>
-      </w:r>
-      <w:proofErr w:type="spellEnd"/>
+        <w:t> Framework Codeigniter</w:t>
+      </w:r>
     </w:p>
     <w:p>
       <w:pPr>
@@ -163,13 +129,8 @@
         <w:jc w:val="both"/>
       </w:pPr>
       <w:r>
-        <w:t xml:space="preserve"> </w:t>
-      </w:r>
-      <w:proofErr w:type="spellStart"/>
-      <w:r>
-        <w:t>JQuery</w:t>
-      </w:r>
-      <w:proofErr w:type="spellEnd"/>
+        <w:t> JQuery</w:t>
+      </w:r>
     </w:p>
     <w:p>
       <w:pPr>
@@ -180,13 +141,8 @@
         <w:jc w:val="both"/>
       </w:pPr>
       <w:r>
-        <w:t xml:space="preserve"> </w:t>
-      </w:r>
-      <w:proofErr w:type="spellStart"/>
-      <w:r>
-        <w:t>Datatables</w:t>
-      </w:r>
-      <w:proofErr w:type="spellEnd"/>
+        <w:t> Datatables</w:t>
+      </w:r>
     </w:p>
     <w:p>
       <w:pPr>
@@ -197,13 +153,8 @@
         <w:jc w:val="both"/>
       </w:pPr>
       <w:r>
-        <w:t xml:space="preserve"> </w:t>
-      </w:r>
-      <w:proofErr w:type="spellStart"/>
-      <w:r>
-        <w:t>Git</w:t>
-      </w:r>
-      <w:proofErr w:type="spellEnd"/>
+        <w:t> Git</w:t>
+      </w:r>
     </w:p>
     <w:p>
       <w:pPr>
@@ -261,7 +212,6 @@
       <w:r>
         <w:tab/>
       </w:r>
-      <w:proofErr w:type="spellStart"/>
       <w:r>
         <w:t>S</w:t>
       </w:r>
@@ -272,11 +222,7 @@
         <w:t>o</w:t>
       </w:r>
       <w:r>
-        <w:t>gy</w:t>
-      </w:r>
-      <w:proofErr w:type="spellEnd"/>
-      <w:r>
-        <w:t xml:space="preserve"> Ds112j</w:t>
+        <w:t>gy Ds112j</w:t>
       </w:r>
     </w:p>
     <w:p>
@@ -313,15 +259,7 @@
         <w:jc w:val="both"/>
       </w:pPr>
       <w:r>
-        <w:t xml:space="preserve"> </w:t>
-      </w:r>
-      <w:proofErr w:type="spellStart"/>
-      <w:r>
-        <w:t>Mysql</w:t>
-      </w:r>
-      <w:proofErr w:type="spellEnd"/>
-      <w:r>
-        <w:t xml:space="preserve"> </w:t>
+        <w:t xml:space="preserve"> Mysql </w:t>
       </w:r>
       <w:r>
         <w:tab/>
@@ -371,15 +309,7 @@
         <w:jc w:val="both"/>
       </w:pPr>
       <w:r>
-        <w:t xml:space="preserve"> Framework </w:t>
-      </w:r>
-      <w:proofErr w:type="spellStart"/>
-      <w:r>
-        <w:t>Codeigniter</w:t>
-      </w:r>
-      <w:proofErr w:type="spellEnd"/>
-      <w:r>
-        <w:t xml:space="preserve">  </w:t>
+        <w:t xml:space="preserve"> Framework Codeigniter  </w:t>
       </w:r>
       <w:r>
         <w:tab/>
@@ -395,21 +325,8 @@
         <w:jc w:val="both"/>
       </w:pPr>
       <w:r>
-        <w:t xml:space="preserve"> </w:t>
-      </w:r>
-      <w:proofErr w:type="spellStart"/>
-      <w:r>
-        <w:t>JQuery</w:t>
-      </w:r>
-      <w:proofErr w:type="spellEnd"/>
-      <w:r>
-        <w:t xml:space="preserve"> </w:t>
-      </w:r>
-      <w:proofErr w:type="spellStart"/>
-      <w:r>
-        <w:t>mobile</w:t>
-      </w:r>
-      <w:proofErr w:type="spellEnd"/>
+        <w:t> JQuery mobile</w:t>
+      </w:r>
     </w:p>
     <w:p>
       <w:pPr>
@@ -420,13 +337,8 @@
         <w:jc w:val="both"/>
       </w:pPr>
       <w:r>
-        <w:t xml:space="preserve"> </w:t>
-      </w:r>
-      <w:proofErr w:type="spellStart"/>
-      <w:r>
-        <w:t>Datatables</w:t>
-      </w:r>
-      <w:proofErr w:type="spellEnd"/>
+        <w:t> Datatables</w:t>
+      </w:r>
     </w:p>
     <w:p>
       <w:pPr>
@@ -437,15 +349,7 @@
         <w:jc w:val="both"/>
       </w:pPr>
       <w:r>
-        <w:t xml:space="preserve"> </w:t>
-      </w:r>
-      <w:proofErr w:type="spellStart"/>
-      <w:r>
-        <w:t>Git</w:t>
-      </w:r>
-      <w:proofErr w:type="spellEnd"/>
-      <w:r>
-        <w:t xml:space="preserve"> </w:t>
+        <w:t xml:space="preserve"> Git </w:t>
       </w:r>
     </w:p>
     <w:p>
@@ -470,23 +374,7 @@
     <w:p/>
     <w:p>
       <w:r>
-        <w:t>El sistema requiere de un desarrollo Front-</w:t>
-      </w:r>
-      <w:proofErr w:type="spellStart"/>
-      <w:r>
-        <w:t>End</w:t>
-      </w:r>
-      <w:proofErr w:type="spellEnd"/>
-      <w:r>
-        <w:t>, con su correspondiente comportamiento público, y de un desarrollo Back-</w:t>
-      </w:r>
-      <w:proofErr w:type="spellStart"/>
-      <w:r>
-        <w:t>End</w:t>
-      </w:r>
-      <w:proofErr w:type="spellEnd"/>
-      <w:r>
-        <w:t xml:space="preserve"> de exclusivo acceso por parte de un usuario denominado administrador.</w:t>
+        <w:t>El sistema requiere de un desarrollo Front-End, con su correspondiente comportamiento público, y de un desarrollo Back-End de exclusivo acceso por parte de un usuario denominado administrador.</w:t>
       </w:r>
     </w:p>
     <w:p/>
@@ -526,15 +414,7 @@
     <w:p/>
     <w:p>
       <w:r>
-        <w:t>En el Front-</w:t>
-      </w:r>
-      <w:proofErr w:type="spellStart"/>
-      <w:r>
-        <w:t>End</w:t>
-      </w:r>
-      <w:proofErr w:type="spellEnd"/>
-      <w:r>
-        <w:t>, de acceso libre y por tanto accedido por el rol Usuarios, se debe disponer de las siguientes funcionalidades:</w:t>
+        <w:t>En el Front-End, de acceso libre y por tanto accedido por el rol Usuarios, se debe disponer de las siguientes funcionalidades:</w:t>
       </w:r>
     </w:p>
     <w:p/>
@@ -577,15 +457,7 @@
     <w:p/>
     <w:p>
       <w:r>
-        <w:t>El Back-</w:t>
-      </w:r>
-      <w:proofErr w:type="spellStart"/>
-      <w:r>
-        <w:t>End</w:t>
-      </w:r>
-      <w:proofErr w:type="spellEnd"/>
-      <w:r>
-        <w:t>, de acceso exclusivo por el rol Administrador, dispondrá de la siguiente funcionalidad:</w:t>
+        <w:t>El Back-End, de acceso exclusivo por el rol Administrador, dispondrá de la siguiente funcionalidad:</w:t>
       </w:r>
     </w:p>
     <w:p/>
@@ -689,15 +561,7 @@
     <w:p/>
     <w:p>
       <w:r>
-        <w:t xml:space="preserve">La información correspondiente a los </w:t>
-      </w:r>
-      <w:proofErr w:type="spellStart"/>
-      <w:r>
-        <w:t>posts</w:t>
-      </w:r>
-      <w:proofErr w:type="spellEnd"/>
-      <w:r>
-        <w:t>, variará entre pública y privada según decida el Administrador.</w:t>
+        <w:t>La información correspondiente a los posts, variará entre pública y privada según decida el Administrador.</w:t>
       </w:r>
     </w:p>
     <w:p/>
@@ -708,13 +572,8 @@
     </w:p>
     <w:p/>
     <w:p>
-      <w:proofErr w:type="spellStart"/>
-      <w:r>
-        <w:t>Posts</w:t>
-      </w:r>
-      <w:proofErr w:type="spellEnd"/>
-      <w:r>
-        <w:t>:</w:t>
+      <w:r>
+        <w:t>Posts:</w:t>
       </w:r>
     </w:p>
     <w:p/>
@@ -847,13 +706,8 @@
         </w:numPr>
       </w:pPr>
       <w:r>
-        <w:t>email/</w:t>
-      </w:r>
-      <w:proofErr w:type="spellStart"/>
-      <w:r>
-        <w:t>nombre_usuario</w:t>
-      </w:r>
-      <w:proofErr w:type="spellEnd"/>
+        <w:t>email/nombre_usuario</w:t>
+      </w:r>
     </w:p>
     <w:p>
       <w:pPr>
@@ -863,11 +717,9 @@
           <w:numId w:val="1"/>
         </w:numPr>
       </w:pPr>
-      <w:proofErr w:type="spellStart"/>
       <w:r>
         <w:t>password</w:t>
       </w:r>
-      <w:proofErr w:type="spellEnd"/>
     </w:p>
     <w:p>
       <w:pPr>
@@ -942,11 +794,9 @@
       <w:pPr>
         <w:ind w:left="1416" w:firstLine="708"/>
       </w:pPr>
-      <w:proofErr w:type="spellStart"/>
       <w:r>
         <w:t>Articulos</w:t>
       </w:r>
-      <w:proofErr w:type="spellEnd"/>
       <w:r>
         <w:tab/>
       </w:r>
@@ -974,11 +824,9 @@
       <w:pPr>
         <w:ind w:left="1416" w:firstLine="708"/>
       </w:pPr>
-      <w:proofErr w:type="spellStart"/>
       <w:r>
         <w:t>Login</w:t>
       </w:r>
-      <w:proofErr w:type="spellEnd"/>
       <w:r>
         <w:tab/>
       </w:r>
@@ -991,13 +839,8 @@
       </w:r>
       <w:r>
         <w:tab/>
-        <w:t xml:space="preserve">Muestra Pantalla </w:t>
-      </w:r>
-      <w:proofErr w:type="spellStart"/>
-      <w:r>
-        <w:t>Login</w:t>
-      </w:r>
-      <w:proofErr w:type="spellEnd"/>
+        <w:t>Muestra Pantalla Login</w:t>
+      </w:r>
     </w:p>
     <w:p>
       <w:pPr>
@@ -1081,12 +924,8 @@
       </w:r>
       <w:r>
         <w:tab/>
-      </w:r>
-      <w:proofErr w:type="spellStart"/>
-      <w:r>
         <w:t>DashBoard</w:t>
       </w:r>
-      <w:proofErr w:type="spellEnd"/>
       <w:r>
         <w:tab/>
       </w:r>
@@ -1113,12 +952,8 @@
       </w:r>
       <w:r>
         <w:tab/>
-      </w:r>
-      <w:proofErr w:type="spellStart"/>
-      <w:r>
         <w:t>Artículos_admin</w:t>
       </w:r>
-      <w:proofErr w:type="spellEnd"/>
       <w:r>
         <w:tab/>
         <w:t xml:space="preserve">-&gt; </w:t>
@@ -1138,12 +973,8 @@
       </w:r>
       <w:r>
         <w:tab/>
-      </w:r>
-      <w:proofErr w:type="spellStart"/>
-      <w:r>
         <w:t>Logout</w:t>
       </w:r>
-      <w:proofErr w:type="spellEnd"/>
       <w:r>
         <w:tab/>
       </w:r>
@@ -1153,12 +984,8 @@
       </w:r>
       <w:r>
         <w:tab/>
-      </w:r>
-      <w:proofErr w:type="spellStart"/>
-      <w:r>
         <w:t>Index</w:t>
       </w:r>
-      <w:proofErr w:type="spellEnd"/>
     </w:p>
     <w:p>
       <w:pPr>
@@ -1169,13 +996,8 @@
     </w:p>
     <w:p/>
     <w:p>
-      <w:proofErr w:type="spellStart"/>
-      <w:r>
-        <w:t>Artículos_admin</w:t>
-      </w:r>
-      <w:proofErr w:type="spellEnd"/>
-      <w:r>
-        <w:t xml:space="preserve"> -&gt;Listado</w:t>
+      <w:r>
+        <w:t>Artículos_admin -&gt;Listado</w:t>
       </w:r>
       <w:r>
         <w:tab/>
@@ -1244,35 +1066,17 @@
     <w:p/>
     <w:p>
       <w:r>
-        <w:t xml:space="preserve">1.- Descarga </w:t>
-      </w:r>
-      <w:proofErr w:type="spellStart"/>
-      <w:r>
-        <w:t>Codeigniter</w:t>
-      </w:r>
-      <w:proofErr w:type="spellEnd"/>
-    </w:p>
-    <w:p>
-      <w:r>
-        <w:t xml:space="preserve">2.- Configuración </w:t>
-      </w:r>
-      <w:proofErr w:type="spellStart"/>
-      <w:r>
-        <w:t>Codeigniter</w:t>
-      </w:r>
-      <w:proofErr w:type="spellEnd"/>
-    </w:p>
-    <w:p>
-      <w:r>
-        <w:t>3.- Descarga Librería ION-</w:t>
-      </w:r>
-      <w:proofErr w:type="spellStart"/>
-      <w:r>
-        <w:t>Auth</w:t>
-      </w:r>
-      <w:proofErr w:type="spellEnd"/>
-      <w:r>
-        <w:t xml:space="preserve"> para gestión de usuarios y autenticación</w:t>
+        <w:t>1.- Descarga Codeigniter</w:t>
+      </w:r>
+    </w:p>
+    <w:p>
+      <w:r>
+        <w:t>2.- Configuración Codeigniter</w:t>
+      </w:r>
+    </w:p>
+    <w:p>
+      <w:r>
+        <w:t>3.- Descarga Librería ION-Auth para gestión de usuarios y autenticación</w:t>
       </w:r>
     </w:p>
     <w:p>
@@ -1283,54 +1087,23 @@
         <w:t>n</w:t>
       </w:r>
       <w:r>
-        <w:t xml:space="preserve"> </w:t>
-      </w:r>
-      <w:proofErr w:type="spellStart"/>
-      <w:r>
-        <w:t>codeigniter</w:t>
-      </w:r>
-      <w:proofErr w:type="spellEnd"/>
-      <w:r>
-        <w:t xml:space="preserve"> según el análisis previo</w:t>
-      </w:r>
-    </w:p>
-    <w:p>
-      <w:r>
-        <w:t xml:space="preserve">5.- Creación de estructura </w:t>
-      </w:r>
-      <w:proofErr w:type="spellStart"/>
-      <w:r>
-        <w:t>themes</w:t>
-      </w:r>
-      <w:proofErr w:type="spellEnd"/>
-      <w:r>
-        <w:t xml:space="preserve"> y </w:t>
-      </w:r>
-      <w:proofErr w:type="spellStart"/>
-      <w:r>
-        <w:t>templates</w:t>
-      </w:r>
-      <w:proofErr w:type="spellEnd"/>
-    </w:p>
-    <w:p>
-      <w:r>
-        <w:t xml:space="preserve">6.- Creación tablas </w:t>
-      </w:r>
-      <w:proofErr w:type="spellStart"/>
-      <w:r>
-        <w:t>MySQL</w:t>
-      </w:r>
-      <w:proofErr w:type="spellEnd"/>
-    </w:p>
-    <w:p>
-      <w:r>
-        <w:t xml:space="preserve">7.- Configuración BBDD en </w:t>
-      </w:r>
-      <w:proofErr w:type="spellStart"/>
-      <w:r>
-        <w:t>codeigniter</w:t>
-      </w:r>
-      <w:proofErr w:type="spellEnd"/>
+        <w:t xml:space="preserve"> codeigniter según el análisis previo</w:t>
+      </w:r>
+    </w:p>
+    <w:p>
+      <w:r>
+        <w:t>5.- Creación de estructura themes y templates</w:t>
+      </w:r>
+    </w:p>
+    <w:p>
+      <w:r>
+        <w:t>6.- Creación tablas MySQL</w:t>
+      </w:r>
+    </w:p>
+    <w:p>
+      <w:r>
+        <w:t>7.- Configuración BBDD en codeigniter</w:t>
+      </w:r>
     </w:p>
     <w:p>
       <w:r>
@@ -1362,15 +1135,7 @@
         <w:t xml:space="preserve">13.- </w:t>
       </w:r>
       <w:r>
-        <w:t xml:space="preserve">Incorporación </w:t>
-      </w:r>
-      <w:proofErr w:type="spellStart"/>
-      <w:r>
-        <w:t>JQuery</w:t>
-      </w:r>
-      <w:proofErr w:type="spellEnd"/>
-      <w:r>
-        <w:t xml:space="preserve"> Mobile</w:t>
+        <w:t>Incorporación JQuery Mobile</w:t>
       </w:r>
     </w:p>
     <w:p>
@@ -1382,45 +1147,13 @@
     <w:p/>
     <w:p>
       <w:r>
-        <w:t xml:space="preserve">1.- Descarga del </w:t>
-      </w:r>
-      <w:proofErr w:type="spellStart"/>
-      <w:r>
-        <w:t>framework</w:t>
-      </w:r>
-      <w:proofErr w:type="spellEnd"/>
-      <w:r>
-        <w:t xml:space="preserve"> </w:t>
-      </w:r>
-      <w:proofErr w:type="spellStart"/>
-      <w:r>
-        <w:t>CodeIgniter</w:t>
-      </w:r>
-      <w:proofErr w:type="spellEnd"/>
-      <w:r>
-        <w:t xml:space="preserve">, guardado en el raíz del web con el nombre </w:t>
-      </w:r>
-      <w:proofErr w:type="spellStart"/>
-      <w:r>
-        <w:t>kitmaker</w:t>
-      </w:r>
-      <w:proofErr w:type="spellEnd"/>
-      <w:r>
-        <w:t>.</w:t>
-      </w:r>
-    </w:p>
-    <w:p/>
-    <w:p>
-      <w:r>
-        <w:t xml:space="preserve">2.- Configuración </w:t>
-      </w:r>
-      <w:proofErr w:type="spellStart"/>
-      <w:r>
-        <w:t>CodeIgniter</w:t>
-      </w:r>
-      <w:proofErr w:type="spellEnd"/>
-      <w:r>
-        <w:t>:</w:t>
+        <w:t>1.- Descarga del framework CodeIgniter, guardado en el raíz del web con el nombre kitmaker.</w:t>
+      </w:r>
+    </w:p>
+    <w:p/>
+    <w:p>
+      <w:r>
+        <w:t>2.- Configuración CodeIgniter:</w:t>
       </w:r>
     </w:p>
     <w:p/>
@@ -1439,143 +1172,47 @@
           <w:sz w:val="16"/>
           <w:szCs w:val="16"/>
         </w:rPr>
-        <w:t>$</w:t>
-      </w:r>
-      <w:proofErr w:type="spellStart"/>
+        <w:t>$config['base_url']</w:t>
+      </w:r>
       <w:r>
         <w:rPr>
           <w:sz w:val="16"/>
           <w:szCs w:val="16"/>
         </w:rPr>
-        <w:t>config</w:t>
-      </w:r>
-      <w:proofErr w:type="spellEnd"/>
-      <w:r>
+        <w:tab/>
+        <w:t>= '';</w:t>
+      </w:r>
+    </w:p>
+    <w:p>
+      <w:pPr>
         <w:rPr>
           <w:sz w:val="16"/>
           <w:szCs w:val="16"/>
         </w:rPr>
-        <w:t>['</w:t>
-      </w:r>
-      <w:proofErr w:type="spellStart"/>
+      </w:pPr>
       <w:r>
         <w:rPr>
           <w:sz w:val="16"/>
           <w:szCs w:val="16"/>
         </w:rPr>
-        <w:t>base_url</w:t>
-      </w:r>
-      <w:proofErr w:type="spellEnd"/>
-      <w:r>
+        <w:tab/>
+        <w:t>$config['index_page'] = '';</w:t>
+      </w:r>
+    </w:p>
+    <w:p>
+      <w:pPr>
         <w:rPr>
           <w:sz w:val="16"/>
           <w:szCs w:val="16"/>
         </w:rPr>
-        <w:t>']</w:t>
-      </w:r>
+      </w:pPr>
       <w:r>
         <w:rPr>
           <w:sz w:val="16"/>
           <w:szCs w:val="16"/>
         </w:rPr>
         <w:tab/>
-        <w:t>= '';</w:t>
-      </w:r>
-    </w:p>
-    <w:p>
-      <w:pPr>
-        <w:rPr>
-          <w:sz w:val="16"/>
-          <w:szCs w:val="16"/>
-        </w:rPr>
-      </w:pPr>
-      <w:r>
-        <w:rPr>
-          <w:sz w:val="16"/>
-          <w:szCs w:val="16"/>
-        </w:rPr>
-        <w:tab/>
-        <w:t>$</w:t>
-      </w:r>
-      <w:proofErr w:type="spellStart"/>
-      <w:r>
-        <w:rPr>
-          <w:sz w:val="16"/>
-          <w:szCs w:val="16"/>
-        </w:rPr>
-        <w:t>config</w:t>
-      </w:r>
-      <w:proofErr w:type="spellEnd"/>
-      <w:r>
-        <w:rPr>
-          <w:sz w:val="16"/>
-          <w:szCs w:val="16"/>
-        </w:rPr>
-        <w:t>['</w:t>
-      </w:r>
-      <w:proofErr w:type="spellStart"/>
-      <w:r>
-        <w:rPr>
-          <w:sz w:val="16"/>
-          <w:szCs w:val="16"/>
-        </w:rPr>
-        <w:t>index_page</w:t>
-      </w:r>
-      <w:proofErr w:type="spellEnd"/>
-      <w:r>
-        <w:rPr>
-          <w:sz w:val="16"/>
-          <w:szCs w:val="16"/>
-        </w:rPr>
-        <w:t>'] = '';</w:t>
-      </w:r>
-    </w:p>
-    <w:p>
-      <w:pPr>
-        <w:rPr>
-          <w:sz w:val="16"/>
-          <w:szCs w:val="16"/>
-        </w:rPr>
-      </w:pPr>
-      <w:r>
-        <w:rPr>
-          <w:sz w:val="16"/>
-          <w:szCs w:val="16"/>
-        </w:rPr>
-        <w:tab/>
-        <w:t>$</w:t>
-      </w:r>
-      <w:proofErr w:type="spellStart"/>
-      <w:r>
-        <w:rPr>
-          <w:sz w:val="16"/>
-          <w:szCs w:val="16"/>
-        </w:rPr>
-        <w:t>config</w:t>
-      </w:r>
-      <w:proofErr w:type="spellEnd"/>
-      <w:r>
-        <w:rPr>
-          <w:sz w:val="16"/>
-          <w:szCs w:val="16"/>
-        </w:rPr>
-        <w:t>['</w:t>
-      </w:r>
-      <w:proofErr w:type="spellStart"/>
-      <w:r>
-        <w:rPr>
-          <w:sz w:val="16"/>
-          <w:szCs w:val="16"/>
-        </w:rPr>
-        <w:t>encryption_key</w:t>
-      </w:r>
-      <w:proofErr w:type="spellEnd"/>
-      <w:r>
-        <w:rPr>
-          <w:sz w:val="16"/>
-          <w:szCs w:val="16"/>
-        </w:rPr>
-        <w:t>'] = 'APAjtBhIGI1BpVXZTJg0sAG4GZl8pdw3a84';</w:t>
+        <w:t>$config['encryption_key'] = 'APAjtBhIGI1BpVXZTJg0sAG4GZl8pdw3a84';</w:t>
       </w:r>
     </w:p>
     <w:p>
@@ -1594,103 +1231,7 @@
           <w:sz w:val="16"/>
           <w:szCs w:val="16"/>
         </w:rPr>
-        <w:t>$</w:t>
-      </w:r>
-      <w:proofErr w:type="spellStart"/>
-      <w:r>
-        <w:rPr>
-          <w:sz w:val="16"/>
-          <w:szCs w:val="16"/>
-        </w:rPr>
-        <w:t>autoload</w:t>
-      </w:r>
-      <w:proofErr w:type="spellEnd"/>
-      <w:r>
-        <w:rPr>
-          <w:sz w:val="16"/>
-          <w:szCs w:val="16"/>
-        </w:rPr>
-        <w:t>['</w:t>
-      </w:r>
-      <w:proofErr w:type="spellStart"/>
-      <w:r>
-        <w:rPr>
-          <w:sz w:val="16"/>
-          <w:szCs w:val="16"/>
-        </w:rPr>
-        <w:t>libraries</w:t>
-      </w:r>
-      <w:proofErr w:type="spellEnd"/>
-      <w:r>
-        <w:rPr>
-          <w:sz w:val="16"/>
-          <w:szCs w:val="16"/>
-        </w:rPr>
-        <w:t xml:space="preserve">'] = </w:t>
-      </w:r>
-      <w:proofErr w:type="spellStart"/>
-      <w:r>
-        <w:rPr>
-          <w:sz w:val="16"/>
-          <w:szCs w:val="16"/>
-        </w:rPr>
-        <w:t>array</w:t>
-      </w:r>
-      <w:proofErr w:type="spellEnd"/>
-      <w:r>
-        <w:rPr>
-          <w:sz w:val="16"/>
-          <w:szCs w:val="16"/>
-        </w:rPr>
-        <w:t>('</w:t>
-      </w:r>
-      <w:proofErr w:type="spellStart"/>
-      <w:r>
-        <w:rPr>
-          <w:sz w:val="16"/>
-          <w:szCs w:val="16"/>
-        </w:rPr>
-        <w:t>database</w:t>
-      </w:r>
-      <w:proofErr w:type="spellEnd"/>
-      <w:r>
-        <w:rPr>
-          <w:sz w:val="16"/>
-          <w:szCs w:val="16"/>
-        </w:rPr>
-        <w:t>','ion_</w:t>
-      </w:r>
-      <w:proofErr w:type="spellStart"/>
-      <w:r>
-        <w:rPr>
-          <w:sz w:val="16"/>
-          <w:szCs w:val="16"/>
-        </w:rPr>
-        <w:t>auth</w:t>
-      </w:r>
-      <w:proofErr w:type="spellEnd"/>
-      <w:r>
-        <w:rPr>
-          <w:sz w:val="16"/>
-          <w:szCs w:val="16"/>
-        </w:rPr>
-        <w:t>','</w:t>
-      </w:r>
-      <w:proofErr w:type="spellStart"/>
-      <w:r>
-        <w:rPr>
-          <w:sz w:val="16"/>
-          <w:szCs w:val="16"/>
-        </w:rPr>
-        <w:t>form_validation</w:t>
-      </w:r>
-      <w:proofErr w:type="spellEnd"/>
-      <w:r>
-        <w:rPr>
-          <w:sz w:val="16"/>
-          <w:szCs w:val="16"/>
-        </w:rPr>
-        <w:t>');</w:t>
+        <w:t>$autoload['libraries'] = array('database','ion_auth','form_validation');</w:t>
       </w:r>
       <w:r>
         <w:rPr>
@@ -1716,71 +1257,7 @@
           <w:sz w:val="16"/>
           <w:szCs w:val="16"/>
         </w:rPr>
-        <w:t>$</w:t>
-      </w:r>
-      <w:proofErr w:type="spellStart"/>
-      <w:r>
-        <w:rPr>
-          <w:sz w:val="16"/>
-          <w:szCs w:val="16"/>
-        </w:rPr>
-        <w:t>autoload</w:t>
-      </w:r>
-      <w:proofErr w:type="spellEnd"/>
-      <w:r>
-        <w:rPr>
-          <w:sz w:val="16"/>
-          <w:szCs w:val="16"/>
-        </w:rPr>
-        <w:t>['</w:t>
-      </w:r>
-      <w:proofErr w:type="spellStart"/>
-      <w:r>
-        <w:rPr>
-          <w:sz w:val="16"/>
-          <w:szCs w:val="16"/>
-        </w:rPr>
-        <w:t>helper</w:t>
-      </w:r>
-      <w:proofErr w:type="spellEnd"/>
-      <w:r>
-        <w:rPr>
-          <w:sz w:val="16"/>
-          <w:szCs w:val="16"/>
-        </w:rPr>
-        <w:t xml:space="preserve">'] = </w:t>
-      </w:r>
-      <w:proofErr w:type="spellStart"/>
-      <w:r>
-        <w:rPr>
-          <w:sz w:val="16"/>
-          <w:szCs w:val="16"/>
-        </w:rPr>
-        <w:t>array</w:t>
-      </w:r>
-      <w:proofErr w:type="spellEnd"/>
-      <w:r>
-        <w:rPr>
-          <w:sz w:val="16"/>
-          <w:szCs w:val="16"/>
-        </w:rPr>
-        <w:t>('</w:t>
-      </w:r>
-      <w:proofErr w:type="spellStart"/>
-      <w:r>
-        <w:rPr>
-          <w:sz w:val="16"/>
-          <w:szCs w:val="16"/>
-        </w:rPr>
-        <w:t>url</w:t>
-      </w:r>
-      <w:proofErr w:type="spellEnd"/>
-      <w:r>
-        <w:rPr>
-          <w:sz w:val="16"/>
-          <w:szCs w:val="16"/>
-        </w:rPr>
-        <w:t>');</w:t>
+        <w:t>$autoload['helper'] = array('url');</w:t>
       </w:r>
     </w:p>
     <w:p>
@@ -1799,55 +1276,7 @@
           <w:sz w:val="16"/>
           <w:szCs w:val="16"/>
         </w:rPr>
-        <w:t>$</w:t>
-      </w:r>
-      <w:proofErr w:type="spellStart"/>
-      <w:r>
-        <w:rPr>
-          <w:sz w:val="16"/>
-          <w:szCs w:val="16"/>
-        </w:rPr>
-        <w:t>route</w:t>
-      </w:r>
-      <w:proofErr w:type="spellEnd"/>
-      <w:r>
-        <w:rPr>
-          <w:sz w:val="16"/>
-          <w:szCs w:val="16"/>
-        </w:rPr>
-        <w:t>['</w:t>
-      </w:r>
-      <w:proofErr w:type="spellStart"/>
-      <w:r>
-        <w:rPr>
-          <w:sz w:val="16"/>
-          <w:szCs w:val="16"/>
-        </w:rPr>
-        <w:t>default_controller</w:t>
-      </w:r>
-      <w:proofErr w:type="spellEnd"/>
-      <w:r>
-        <w:rPr>
-          <w:sz w:val="16"/>
-          <w:szCs w:val="16"/>
-        </w:rPr>
-        <w:t>'] = "</w:t>
-      </w:r>
-      <w:proofErr w:type="spellStart"/>
-      <w:r>
-        <w:rPr>
-          <w:sz w:val="16"/>
-          <w:szCs w:val="16"/>
-        </w:rPr>
-        <w:t>front</w:t>
-      </w:r>
-      <w:proofErr w:type="spellEnd"/>
-      <w:r>
-        <w:rPr>
-          <w:sz w:val="16"/>
-          <w:szCs w:val="16"/>
-        </w:rPr>
-        <w:t>/home";</w:t>
+        <w:t>$route['default_controller'] = "front/home";</w:t>
       </w:r>
     </w:p>
     <w:p>
@@ -1866,23 +1295,7 @@
           <w:sz w:val="16"/>
           <w:szCs w:val="16"/>
         </w:rPr>
-        <w:t>$</w:t>
-      </w:r>
-      <w:proofErr w:type="spellStart"/>
-      <w:r>
-        <w:rPr>
-          <w:sz w:val="16"/>
-          <w:szCs w:val="16"/>
-        </w:rPr>
-        <w:t>route</w:t>
-      </w:r>
-      <w:proofErr w:type="spellEnd"/>
-      <w:r>
-        <w:rPr>
-          <w:sz w:val="16"/>
-          <w:szCs w:val="16"/>
-        </w:rPr>
-        <w:t>['404_override'] = '';</w:t>
+        <w:t>$route['404_override'] = '';</w:t>
       </w:r>
     </w:p>
     <w:p>
@@ -1901,303 +1314,181 @@
           <w:sz w:val="16"/>
           <w:szCs w:val="16"/>
         </w:rPr>
-        <w:t>$</w:t>
-      </w:r>
-      <w:proofErr w:type="spellStart"/>
-      <w:r>
-        <w:rPr>
-          <w:sz w:val="16"/>
-          <w:szCs w:val="16"/>
-        </w:rPr>
-        <w:t>route</w:t>
-      </w:r>
-      <w:proofErr w:type="spellEnd"/>
-      <w:r>
-        <w:rPr>
-          <w:sz w:val="16"/>
-          <w:szCs w:val="16"/>
-        </w:rPr>
-        <w:t>['</w:t>
-      </w:r>
-      <w:proofErr w:type="spellStart"/>
-      <w:r>
-        <w:rPr>
-          <w:sz w:val="16"/>
-          <w:szCs w:val="16"/>
-        </w:rPr>
+        <w:t>$route['admin'] = "admin/auth";</w:t>
+      </w:r>
+    </w:p>
+    <w:p>
+      <w:r>
+        <w:t>3.- ION-Auth</w:t>
+      </w:r>
+    </w:p>
+    <w:p>
+      <w:r>
+        <w:tab/>
+      </w:r>
+    </w:p>
+    <w:p>
+      <w:r>
+        <w:tab/>
+      </w:r>
+      <w:r>
+        <w:t>Facilita la gestión de la autorización de usuarios.</w:t>
+      </w:r>
+    </w:p>
+    <w:p/>
+    <w:p>
+      <w:r>
+        <w:t>4.- Estructura de Carpetas</w:t>
+      </w:r>
+    </w:p>
+    <w:p/>
+    <w:p>
+      <w:r>
+        <w:tab/>
+        <w:t>Controllers</w:t>
+      </w:r>
+    </w:p>
+    <w:p>
+      <w:r>
+        <w:tab/>
+      </w:r>
+      <w:r>
+        <w:tab/>
         <w:t>admin</w:t>
       </w:r>
-      <w:proofErr w:type="spellEnd"/>
-      <w:r>
-        <w:rPr>
-          <w:sz w:val="16"/>
-          <w:szCs w:val="16"/>
-        </w:rPr>
-        <w:t>'] = "</w:t>
-      </w:r>
-      <w:proofErr w:type="spellStart"/>
-      <w:r>
-        <w:rPr>
-          <w:sz w:val="16"/>
-          <w:szCs w:val="16"/>
-        </w:rPr>
+    </w:p>
+    <w:p>
+      <w:r>
+        <w:tab/>
+      </w:r>
+      <w:r>
+        <w:tab/>
+        <w:t>front</w:t>
+      </w:r>
+    </w:p>
+    <w:p>
+      <w:r>
+        <w:tab/>
+      </w:r>
+    </w:p>
+    <w:p/>
+    <w:p/>
+    <w:p/>
+    <w:p/>
+    <w:p>
+      <w:pPr>
+        <w:ind w:firstLine="708"/>
+      </w:pPr>
+      <w:r>
+        <w:t>Views</w:t>
+      </w:r>
+    </w:p>
+    <w:p>
+      <w:r>
+        <w:tab/>
+      </w:r>
+      <w:r>
+        <w:tab/>
+        <w:t>includes</w:t>
+      </w:r>
+    </w:p>
+    <w:p>
+      <w:r>
+        <w:tab/>
+      </w:r>
+      <w:r>
+        <w:tab/>
+      </w:r>
+      <w:r>
+        <w:tab/>
         <w:t>admin</w:t>
       </w:r>
-      <w:proofErr w:type="spellEnd"/>
-      <w:r>
-        <w:rPr>
-          <w:sz w:val="16"/>
-          <w:szCs w:val="16"/>
-        </w:rPr>
-        <w:t>/</w:t>
-      </w:r>
-      <w:proofErr w:type="spellStart"/>
-      <w:r>
-        <w:rPr>
-          <w:sz w:val="16"/>
-          <w:szCs w:val="16"/>
-        </w:rPr>
-        <w:t>auth</w:t>
-      </w:r>
-      <w:proofErr w:type="spellEnd"/>
-      <w:r>
-        <w:rPr>
-          <w:sz w:val="16"/>
-          <w:szCs w:val="16"/>
-        </w:rPr>
-        <w:t>";</w:t>
-      </w:r>
-    </w:p>
-    <w:p>
-      <w:r>
-        <w:t>3.- ION-</w:t>
-      </w:r>
-      <w:proofErr w:type="spellStart"/>
-      <w:r>
-        <w:t>Auth</w:t>
-      </w:r>
-      <w:proofErr w:type="spellEnd"/>
-    </w:p>
-    <w:p>
-      <w:r>
-        <w:tab/>
-      </w:r>
-    </w:p>
-    <w:p>
-      <w:r>
-        <w:tab/>
-      </w:r>
-      <w:r>
-        <w:t>Facilita la gestión de la autorización de usuarios.</w:t>
-      </w:r>
-    </w:p>
-    <w:p/>
-    <w:p>
-      <w:r>
-        <w:t>4.- Estructura de Carpetas</w:t>
-      </w:r>
-    </w:p>
-    <w:p/>
-    <w:p>
-      <w:r>
-        <w:tab/>
-      </w:r>
-      <w:proofErr w:type="spellStart"/>
-      <w:r>
-        <w:t>Controllers</w:t>
-      </w:r>
-      <w:proofErr w:type="spellEnd"/>
-    </w:p>
-    <w:p>
-      <w:r>
-        <w:tab/>
-      </w:r>
-      <w:r>
-        <w:tab/>
-      </w:r>
-      <w:proofErr w:type="spellStart"/>
-      <w:r>
-        <w:t>admin</w:t>
-      </w:r>
-      <w:proofErr w:type="spellEnd"/>
-    </w:p>
-    <w:p>
-      <w:r>
-        <w:tab/>
-      </w:r>
-      <w:r>
-        <w:tab/>
-      </w:r>
-      <w:proofErr w:type="spellStart"/>
-      <w:r>
+    </w:p>
+    <w:p>
+      <w:r>
+        <w:tab/>
+      </w:r>
+      <w:r>
+        <w:tab/>
+      </w:r>
+      <w:r>
+        <w:tab/>
+      </w:r>
+      <w:r>
+        <w:tab/>
+        <w:t>artículos_admin</w:t>
+      </w:r>
+    </w:p>
+    <w:p>
+      <w:r>
+        <w:tab/>
+      </w:r>
+      <w:r>
+        <w:tab/>
+      </w:r>
+      <w:r>
+        <w:tab/>
+      </w:r>
+      <w:r>
+        <w:tab/>
+        <w:t>dashboard</w:t>
+      </w:r>
+    </w:p>
+    <w:p>
+      <w:pPr>
+        <w:ind w:left="2124" w:firstLine="708"/>
+      </w:pPr>
+      <w:r>
+        <w:t>theme</w:t>
+      </w:r>
+    </w:p>
+    <w:p>
+      <w:r>
+        <w:tab/>
+      </w:r>
+      <w:r>
+        <w:tab/>
+      </w:r>
+      <w:r>
+        <w:tab/>
         <w:t>front</w:t>
       </w:r>
-      <w:proofErr w:type="spellEnd"/>
-    </w:p>
-    <w:p>
-      <w:r>
-        <w:tab/>
-      </w:r>
-    </w:p>
-    <w:p/>
-    <w:p/>
-    <w:p/>
-    <w:p/>
-    <w:p>
-      <w:pPr>
-        <w:ind w:firstLine="708"/>
-      </w:pPr>
-      <w:proofErr w:type="spellStart"/>
-      <w:r>
-        <w:t>Views</w:t>
-      </w:r>
-      <w:proofErr w:type="spellEnd"/>
-    </w:p>
-    <w:p>
-      <w:r>
-        <w:tab/>
-      </w:r>
-      <w:r>
-        <w:tab/>
-      </w:r>
-      <w:proofErr w:type="spellStart"/>
-      <w:r>
-        <w:t>includes</w:t>
-      </w:r>
-      <w:proofErr w:type="spellEnd"/>
-    </w:p>
-    <w:p>
-      <w:r>
-        <w:tab/>
-      </w:r>
-      <w:r>
-        <w:tab/>
-      </w:r>
-      <w:r>
-        <w:tab/>
-      </w:r>
-      <w:proofErr w:type="spellStart"/>
-      <w:r>
-        <w:t>admin</w:t>
-      </w:r>
-      <w:proofErr w:type="spellEnd"/>
-    </w:p>
-    <w:p>
-      <w:r>
-        <w:tab/>
-      </w:r>
-      <w:r>
-        <w:tab/>
-      </w:r>
-      <w:r>
-        <w:tab/>
-      </w:r>
-      <w:r>
-        <w:tab/>
-      </w:r>
-      <w:proofErr w:type="spellStart"/>
-      <w:r>
-        <w:t>artículos_admin</w:t>
-      </w:r>
-      <w:proofErr w:type="spellEnd"/>
-    </w:p>
-    <w:p>
-      <w:r>
-        <w:tab/>
-      </w:r>
-      <w:r>
-        <w:tab/>
-      </w:r>
-      <w:r>
-        <w:tab/>
-      </w:r>
-      <w:r>
-        <w:tab/>
-      </w:r>
-      <w:proofErr w:type="spellStart"/>
-      <w:r>
-        <w:t>dashboard</w:t>
-      </w:r>
-      <w:proofErr w:type="spellEnd"/>
-    </w:p>
-    <w:p>
-      <w:pPr>
-        <w:ind w:left="2124" w:firstLine="708"/>
-      </w:pPr>
-      <w:proofErr w:type="spellStart"/>
-      <w:r>
+    </w:p>
+    <w:p>
+      <w:r>
+        <w:tab/>
+      </w:r>
+      <w:r>
+        <w:tab/>
+      </w:r>
+      <w:r>
+        <w:tab/>
+      </w:r>
+      <w:r>
+        <w:tab/>
+        <w:t>artículos</w:t>
+      </w:r>
+    </w:p>
+    <w:p>
+      <w:r>
+        <w:tab/>
+      </w:r>
+      <w:r>
+        <w:tab/>
+      </w:r>
+      <w:r>
+        <w:tab/>
+      </w:r>
+      <w:r>
+        <w:tab/>
         <w:t>theme</w:t>
       </w:r>
-      <w:proofErr w:type="spellEnd"/>
-    </w:p>
-    <w:p>
-      <w:r>
-        <w:tab/>
-      </w:r>
-      <w:r>
-        <w:tab/>
-      </w:r>
-      <w:r>
-        <w:tab/>
-      </w:r>
-      <w:proofErr w:type="spellStart"/>
-      <w:r>
-        <w:t>front</w:t>
-      </w:r>
-      <w:proofErr w:type="spellEnd"/>
-    </w:p>
-    <w:p>
-      <w:r>
-        <w:tab/>
-      </w:r>
-      <w:r>
-        <w:tab/>
-      </w:r>
-      <w:r>
-        <w:tab/>
-      </w:r>
-      <w:r>
-        <w:tab/>
-        <w:t>artículos</w:t>
-      </w:r>
-    </w:p>
-    <w:p>
-      <w:r>
-        <w:tab/>
-      </w:r>
-      <w:r>
-        <w:tab/>
-      </w:r>
-      <w:r>
-        <w:tab/>
-      </w:r>
-      <w:r>
-        <w:tab/>
-      </w:r>
-      <w:proofErr w:type="spellStart"/>
-      <w:r>
-        <w:t>theme</w:t>
-      </w:r>
-      <w:proofErr w:type="spellEnd"/>
-    </w:p>
-    <w:p/>
-    <w:p>
-      <w:r>
-        <w:t xml:space="preserve">5.- Creación de </w:t>
-      </w:r>
-      <w:proofErr w:type="spellStart"/>
-      <w:r>
-        <w:t>themes</w:t>
-      </w:r>
-      <w:proofErr w:type="spellEnd"/>
-      <w:r>
-        <w:t xml:space="preserve"> y </w:t>
-      </w:r>
-      <w:proofErr w:type="spellStart"/>
-      <w:r>
-        <w:t>templates</w:t>
-      </w:r>
-      <w:proofErr w:type="spellEnd"/>
+    </w:p>
+    <w:p/>
+    <w:p>
+      <w:r>
+        <w:t>5.- Creación de themes y templates</w:t>
+      </w:r>
     </w:p>
     <w:p/>
     <w:p>
@@ -2206,15 +1497,7 @@
         <w:t>D</w:t>
       </w:r>
       <w:r>
-        <w:t xml:space="preserve">entro de las carpetas </w:t>
-      </w:r>
-      <w:proofErr w:type="spellStart"/>
-      <w:r>
-        <w:t>theme</w:t>
-      </w:r>
-      <w:proofErr w:type="spellEnd"/>
-      <w:r>
-        <w:t xml:space="preserve"> de cada </w:t>
+        <w:t xml:space="preserve">entro de las carpetas theme de cada </w:t>
       </w:r>
       <w:r>
         <w:t>vista, estarán los siguientes archivos:</w:t>
@@ -2224,141 +1507,57 @@
     <w:p>
       <w:r>
         <w:tab/>
-      </w:r>
-      <w:proofErr w:type="spellStart"/>
-      <w:r>
         <w:t>template_view.php</w:t>
       </w:r>
-      <w:proofErr w:type="spellEnd"/>
-    </w:p>
-    <w:p>
-      <w:r>
-        <w:tab/>
-      </w:r>
-      <w:r>
-        <w:tab/>
-      </w:r>
-      <w:proofErr w:type="spellStart"/>
-      <w:r>
+    </w:p>
+    <w:p>
+      <w:r>
+        <w:tab/>
+      </w:r>
+      <w:r>
+        <w:tab/>
         <w:t>header_view.php</w:t>
       </w:r>
-      <w:proofErr w:type="spellEnd"/>
-    </w:p>
-    <w:p>
-      <w:r>
-        <w:tab/>
-      </w:r>
-      <w:r>
-        <w:tab/>
-      </w:r>
-      <w:proofErr w:type="spellStart"/>
-      <w:r>
+    </w:p>
+    <w:p>
+      <w:r>
+        <w:tab/>
+      </w:r>
+      <w:r>
+        <w:tab/>
         <w:t>sidebar_view.php</w:t>
       </w:r>
-      <w:proofErr w:type="spellEnd"/>
-    </w:p>
-    <w:p>
-      <w:r>
-        <w:tab/>
-      </w:r>
-      <w:r>
-        <w:tab/>
-      </w:r>
-      <w:proofErr w:type="spellStart"/>
-      <w:r>
+    </w:p>
+    <w:p>
+      <w:r>
+        <w:tab/>
+      </w:r>
+      <w:r>
+        <w:tab/>
         <w:t>content_view.php</w:t>
       </w:r>
-      <w:proofErr w:type="spellEnd"/>
-    </w:p>
-    <w:p>
-      <w:r>
-        <w:tab/>
-      </w:r>
-      <w:r>
-        <w:tab/>
-      </w:r>
-      <w:proofErr w:type="spellStart"/>
-      <w:r>
+    </w:p>
+    <w:p>
+      <w:r>
+        <w:tab/>
+      </w:r>
+      <w:r>
+        <w:tab/>
         <w:t>footer_view.php</w:t>
       </w:r>
-      <w:proofErr w:type="spellEnd"/>
-    </w:p>
-    <w:p/>
-    <w:p>
-      <w:r>
-        <w:tab/>
-        <w:t xml:space="preserve">El procedimiento de carga de cada página será la de llamar en una variable a la vista que se quiere mostrar, y pasársela como variable a la vista </w:t>
-      </w:r>
-      <w:proofErr w:type="spellStart"/>
-      <w:r>
-        <w:t>template_view.php</w:t>
-      </w:r>
-      <w:proofErr w:type="spellEnd"/>
-      <w:r>
-        <w:t xml:space="preserve">, la cual se encargará de cargar las vistas que conforman el </w:t>
-      </w:r>
-      <w:proofErr w:type="spellStart"/>
-      <w:r>
-        <w:t>template</w:t>
-      </w:r>
-      <w:proofErr w:type="spellEnd"/>
-      <w:r>
-        <w:t xml:space="preserve"> y colocar en contenido de la vista inicial en el lugar apropiado.</w:t>
-      </w:r>
-    </w:p>
-    <w:p/>
-    <w:p>
-      <w:r>
-        <w:tab/>
-        <w:t xml:space="preserve">En el raíz del sistema existe una carpeta </w:t>
-      </w:r>
-      <w:proofErr w:type="spellStart"/>
-      <w:r>
-        <w:t>assest</w:t>
-      </w:r>
-      <w:proofErr w:type="spellEnd"/>
-      <w:r>
-        <w:t xml:space="preserve">, con los </w:t>
-      </w:r>
-      <w:proofErr w:type="spellStart"/>
-      <w:r>
-        <w:t>css</w:t>
-      </w:r>
-      <w:proofErr w:type="spellEnd"/>
-      <w:r>
-        <w:t xml:space="preserve">, </w:t>
-      </w:r>
-      <w:proofErr w:type="spellStart"/>
-      <w:r>
-        <w:t>js</w:t>
-      </w:r>
-      <w:proofErr w:type="spellEnd"/>
-      <w:r>
-        <w:t xml:space="preserve"> e </w:t>
-      </w:r>
-      <w:proofErr w:type="spellStart"/>
-      <w:r>
-        <w:t>img</w:t>
-      </w:r>
-      <w:proofErr w:type="spellEnd"/>
-      <w:r>
-        <w:t xml:space="preserve"> que se requieran para cada </w:t>
-      </w:r>
-      <w:proofErr w:type="spellStart"/>
-      <w:r>
-        <w:t>front</w:t>
-      </w:r>
-      <w:proofErr w:type="spellEnd"/>
-      <w:r>
-        <w:t xml:space="preserve"> o </w:t>
-      </w:r>
-      <w:proofErr w:type="spellStart"/>
-      <w:r>
-        <w:t>end</w:t>
-      </w:r>
-      <w:proofErr w:type="spellEnd"/>
-      <w:r>
-        <w:t>.</w:t>
+    </w:p>
+    <w:p/>
+    <w:p>
+      <w:r>
+        <w:tab/>
+        <w:t>El procedimiento de carga de cada página será la de llamar en una variable a la vista que se quiere mostrar, y pasársela como variable a la vista template_view.php, la cual se encargará de cargar las vistas que conforman el template y colocar en contenido de la vista inicial en el lugar apropiado.</w:t>
+      </w:r>
+    </w:p>
+    <w:p/>
+    <w:p>
+      <w:r>
+        <w:tab/>
+        <w:t>En el raíz del sistema existe una carpeta assest, con los css, js e img que se requieran para cada front o end.</w:t>
       </w:r>
     </w:p>
     <w:p/>
@@ -2377,13 +1576,8 @@
     <w:p>
       <w:r>
         <w:lastRenderedPageBreak/>
-        <w:t xml:space="preserve">6. Tablas </w:t>
-      </w:r>
-      <w:proofErr w:type="spellStart"/>
-      <w:r>
-        <w:t>MySQL</w:t>
-      </w:r>
-      <w:proofErr w:type="spellEnd"/>
+        <w:t>6. Tablas MySQL</w:t>
+      </w:r>
     </w:p>
     <w:p/>
     <w:p>
@@ -2445,39 +1639,21 @@
     <w:p/>
     <w:p>
       <w:r>
-        <w:t xml:space="preserve">Tabla para los </w:t>
-      </w:r>
-      <w:proofErr w:type="spellStart"/>
-      <w:r>
-        <w:t>posts</w:t>
-      </w:r>
-      <w:proofErr w:type="spellEnd"/>
-      <w:r>
-        <w:t xml:space="preserve"> -&gt; artículos</w:t>
-      </w:r>
-    </w:p>
-    <w:p/>
-    <w:p>
-      <w:r>
-        <w:t>Tablas para la gestión de usuarios -&gt; Ion-</w:t>
-      </w:r>
-      <w:proofErr w:type="spellStart"/>
-      <w:r>
-        <w:t>Auth</w:t>
-      </w:r>
-      <w:proofErr w:type="spellEnd"/>
-    </w:p>
-    <w:p/>
-    <w:p/>
-    <w:p>
-      <w:r>
-        <w:t xml:space="preserve">7.- Configuración BBDD en </w:t>
-      </w:r>
-      <w:proofErr w:type="spellStart"/>
-      <w:r>
-        <w:t>codeigniter</w:t>
-      </w:r>
-      <w:proofErr w:type="spellEnd"/>
+        <w:t>Tabla para los posts -&gt; artículos</w:t>
+      </w:r>
+    </w:p>
+    <w:p/>
+    <w:p>
+      <w:r>
+        <w:t>Tablas para la gestión de usuarios -&gt; Ion-Auth</w:t>
+      </w:r>
+    </w:p>
+    <w:p/>
+    <w:p/>
+    <w:p>
+      <w:r>
+        <w:t>7.- Configuración BBDD en codeigniter</w:t>
+      </w:r>
     </w:p>
     <w:p/>
     <w:p>
@@ -2493,23 +1669,23 @@
           <w:sz w:val="16"/>
           <w:szCs w:val="16"/>
         </w:rPr>
-        <w:t>$</w:t>
-      </w:r>
-      <w:proofErr w:type="spellStart"/>
-      <w:r>
+        <w:t>$active_group = 'default';</w:t>
+      </w:r>
+    </w:p>
+    <w:p>
+      <w:pPr>
+        <w:ind w:left="708"/>
         <w:rPr>
           <w:sz w:val="16"/>
           <w:szCs w:val="16"/>
         </w:rPr>
-        <w:t>active_group</w:t>
-      </w:r>
-      <w:proofErr w:type="spellEnd"/>
+      </w:pPr>
       <w:r>
         <w:rPr>
           <w:sz w:val="16"/>
           <w:szCs w:val="16"/>
         </w:rPr>
-        <w:t xml:space="preserve"> = 'default';</w:t>
+        <w:t>$active_record = TRUE;</w:t>
       </w:r>
     </w:p>
     <w:p>
@@ -2520,38 +1696,38 @@
           <w:szCs w:val="16"/>
         </w:rPr>
       </w:pPr>
-      <w:r>
+    </w:p>
+    <w:p>
+      <w:pPr>
+        <w:ind w:left="708"/>
         <w:rPr>
           <w:sz w:val="16"/>
           <w:szCs w:val="16"/>
         </w:rPr>
-        <w:t>$</w:t>
-      </w:r>
-      <w:proofErr w:type="spellStart"/>
+      </w:pPr>
       <w:r>
         <w:rPr>
           <w:sz w:val="16"/>
           <w:szCs w:val="16"/>
         </w:rPr>
-        <w:t>active_record</w:t>
-      </w:r>
-      <w:proofErr w:type="spellEnd"/>
-      <w:r>
+        <w:t>$db['default']['hostname'] = 'localhost';</w:t>
+      </w:r>
+    </w:p>
+    <w:p>
+      <w:pPr>
+        <w:ind w:left="708"/>
         <w:rPr>
           <w:sz w:val="16"/>
           <w:szCs w:val="16"/>
         </w:rPr>
-        <w:t xml:space="preserve"> = TRUE;</w:t>
-      </w:r>
-    </w:p>
-    <w:p>
-      <w:pPr>
-        <w:ind w:left="708"/>
+      </w:pPr>
+      <w:r>
         <w:rPr>
           <w:sz w:val="16"/>
           <w:szCs w:val="16"/>
         </w:rPr>
-      </w:pPr>
+        <w:t>$db['default']['username'] = 'kitmaker_user';</w:t>
+      </w:r>
     </w:p>
     <w:p>
       <w:pPr>
@@ -2566,55 +1742,55 @@
           <w:sz w:val="16"/>
           <w:szCs w:val="16"/>
         </w:rPr>
-        <w:t>$</w:t>
-      </w:r>
-      <w:proofErr w:type="spellStart"/>
-      <w:r>
+        <w:t>$db['default']['password'] = 'kitmaker';</w:t>
+      </w:r>
+    </w:p>
+    <w:p>
+      <w:pPr>
+        <w:ind w:left="708"/>
         <w:rPr>
           <w:sz w:val="16"/>
           <w:szCs w:val="16"/>
         </w:rPr>
-        <w:t>db</w:t>
-      </w:r>
-      <w:proofErr w:type="spellEnd"/>
+      </w:pPr>
       <w:r>
         <w:rPr>
           <w:sz w:val="16"/>
           <w:szCs w:val="16"/>
         </w:rPr>
-        <w:t>['default']['</w:t>
-      </w:r>
-      <w:proofErr w:type="spellStart"/>
-      <w:r>
+        <w:t>$db['default']['database'] = 'kitmaker';</w:t>
+      </w:r>
+    </w:p>
+    <w:p>
+      <w:pPr>
+        <w:ind w:left="708"/>
         <w:rPr>
           <w:sz w:val="16"/>
           <w:szCs w:val="16"/>
         </w:rPr>
-        <w:t>hostname</w:t>
-      </w:r>
-      <w:proofErr w:type="spellEnd"/>
+      </w:pPr>
       <w:r>
         <w:rPr>
           <w:sz w:val="16"/>
           <w:szCs w:val="16"/>
         </w:rPr>
-        <w:t>'] = '</w:t>
-      </w:r>
-      <w:proofErr w:type="spellStart"/>
-      <w:r>
+        <w:t>$db['default']['dbdriver'] = 'mysql';</w:t>
+      </w:r>
+    </w:p>
+    <w:p>
+      <w:pPr>
+        <w:ind w:left="708"/>
         <w:rPr>
           <w:sz w:val="16"/>
           <w:szCs w:val="16"/>
         </w:rPr>
-        <w:t>localhost</w:t>
-      </w:r>
-      <w:proofErr w:type="spellEnd"/>
+      </w:pPr>
       <w:r>
         <w:rPr>
           <w:sz w:val="16"/>
           <w:szCs w:val="16"/>
         </w:rPr>
-        <w:t>';</w:t>
+        <w:t>$db['default']['dbprefix'] = '';</w:t>
       </w:r>
     </w:p>
     <w:p>
@@ -2630,55 +1806,55 @@
           <w:sz w:val="16"/>
           <w:szCs w:val="16"/>
         </w:rPr>
-        <w:t>$</w:t>
-      </w:r>
-      <w:proofErr w:type="spellStart"/>
-      <w:r>
+        <w:t>$db['default']['pconnect'] = TRUE;</w:t>
+      </w:r>
+    </w:p>
+    <w:p>
+      <w:pPr>
+        <w:ind w:left="708"/>
         <w:rPr>
           <w:sz w:val="16"/>
           <w:szCs w:val="16"/>
         </w:rPr>
-        <w:t>db</w:t>
-      </w:r>
-      <w:proofErr w:type="spellEnd"/>
+      </w:pPr>
       <w:r>
         <w:rPr>
           <w:sz w:val="16"/>
           <w:szCs w:val="16"/>
         </w:rPr>
-        <w:t>['default']['</w:t>
-      </w:r>
-      <w:proofErr w:type="spellStart"/>
-      <w:r>
+        <w:t>$db['default']['db_debug'] = TRUE;</w:t>
+      </w:r>
+    </w:p>
+    <w:p>
+      <w:pPr>
+        <w:ind w:left="708"/>
         <w:rPr>
           <w:sz w:val="16"/>
           <w:szCs w:val="16"/>
         </w:rPr>
-        <w:t>username</w:t>
-      </w:r>
-      <w:proofErr w:type="spellEnd"/>
+      </w:pPr>
       <w:r>
         <w:rPr>
           <w:sz w:val="16"/>
           <w:szCs w:val="16"/>
         </w:rPr>
-        <w:t>'] = '</w:t>
-      </w:r>
-      <w:proofErr w:type="spellStart"/>
-      <w:r>
+        <w:t>$db['default']['cache_on'] = FALSE;</w:t>
+      </w:r>
+    </w:p>
+    <w:p>
+      <w:pPr>
+        <w:ind w:left="708"/>
         <w:rPr>
           <w:sz w:val="16"/>
           <w:szCs w:val="16"/>
         </w:rPr>
-        <w:t>kitmaker_user</w:t>
-      </w:r>
-      <w:proofErr w:type="spellEnd"/>
+      </w:pPr>
       <w:r>
         <w:rPr>
           <w:sz w:val="16"/>
           <w:szCs w:val="16"/>
         </w:rPr>
-        <w:t>';</w:t>
+        <w:t>$db['default']['cachedir'] = '';</w:t>
       </w:r>
     </w:p>
     <w:p>
@@ -2694,55 +1870,55 @@
           <w:sz w:val="16"/>
           <w:szCs w:val="16"/>
         </w:rPr>
-        <w:t>$</w:t>
-      </w:r>
-      <w:proofErr w:type="spellStart"/>
-      <w:r>
+        <w:t>$db['default']['char_set'] = 'utf8';</w:t>
+      </w:r>
+    </w:p>
+    <w:p>
+      <w:pPr>
+        <w:ind w:left="708"/>
         <w:rPr>
           <w:sz w:val="16"/>
           <w:szCs w:val="16"/>
         </w:rPr>
-        <w:t>db</w:t>
-      </w:r>
-      <w:proofErr w:type="spellEnd"/>
+      </w:pPr>
       <w:r>
         <w:rPr>
           <w:sz w:val="16"/>
           <w:szCs w:val="16"/>
         </w:rPr>
-        <w:t>['default']['</w:t>
-      </w:r>
-      <w:proofErr w:type="spellStart"/>
-      <w:r>
+        <w:t>$db['default']['dbcollat'] = 'utf8_general_ci';</w:t>
+      </w:r>
+    </w:p>
+    <w:p>
+      <w:pPr>
+        <w:ind w:left="708"/>
         <w:rPr>
           <w:sz w:val="16"/>
           <w:szCs w:val="16"/>
         </w:rPr>
-        <w:t>password</w:t>
-      </w:r>
-      <w:proofErr w:type="spellEnd"/>
+      </w:pPr>
       <w:r>
         <w:rPr>
           <w:sz w:val="16"/>
           <w:szCs w:val="16"/>
         </w:rPr>
-        <w:t>'] = '</w:t>
-      </w:r>
-      <w:proofErr w:type="spellStart"/>
-      <w:r>
+        <w:t>$db['default']['swap_pre'] = '';</w:t>
+      </w:r>
+    </w:p>
+    <w:p>
+      <w:pPr>
+        <w:ind w:left="708"/>
         <w:rPr>
           <w:sz w:val="16"/>
           <w:szCs w:val="16"/>
         </w:rPr>
-        <w:t>kitmaker</w:t>
-      </w:r>
-      <w:proofErr w:type="spellEnd"/>
+      </w:pPr>
       <w:r>
         <w:rPr>
           <w:sz w:val="16"/>
           <w:szCs w:val="16"/>
         </w:rPr>
-        <w:t>';</w:t>
+        <w:t>$db['default']['autoinit'] = TRUE;</w:t>
       </w:r>
     </w:p>
     <w:p>
@@ -2758,599 +1934,7 @@
           <w:sz w:val="16"/>
           <w:szCs w:val="16"/>
         </w:rPr>
-        <w:t>$</w:t>
-      </w:r>
-      <w:proofErr w:type="spellStart"/>
-      <w:r>
-        <w:rPr>
-          <w:sz w:val="16"/>
-          <w:szCs w:val="16"/>
-        </w:rPr>
-        <w:t>db</w:t>
-      </w:r>
-      <w:proofErr w:type="spellEnd"/>
-      <w:r>
-        <w:rPr>
-          <w:sz w:val="16"/>
-          <w:szCs w:val="16"/>
-        </w:rPr>
-        <w:t>['default']['</w:t>
-      </w:r>
-      <w:proofErr w:type="spellStart"/>
-      <w:r>
-        <w:rPr>
-          <w:sz w:val="16"/>
-          <w:szCs w:val="16"/>
-        </w:rPr>
-        <w:t>database</w:t>
-      </w:r>
-      <w:proofErr w:type="spellEnd"/>
-      <w:r>
-        <w:rPr>
-          <w:sz w:val="16"/>
-          <w:szCs w:val="16"/>
-        </w:rPr>
-        <w:t>'] = '</w:t>
-      </w:r>
-      <w:proofErr w:type="spellStart"/>
-      <w:r>
-        <w:rPr>
-          <w:sz w:val="16"/>
-          <w:szCs w:val="16"/>
-        </w:rPr>
-        <w:t>kitmaker</w:t>
-      </w:r>
-      <w:proofErr w:type="spellEnd"/>
-      <w:r>
-        <w:rPr>
-          <w:sz w:val="16"/>
-          <w:szCs w:val="16"/>
-        </w:rPr>
-        <w:t>';</w:t>
-      </w:r>
-    </w:p>
-    <w:p>
-      <w:pPr>
-        <w:ind w:left="708"/>
-        <w:rPr>
-          <w:sz w:val="16"/>
-          <w:szCs w:val="16"/>
-        </w:rPr>
-      </w:pPr>
-      <w:r>
-        <w:rPr>
-          <w:sz w:val="16"/>
-          <w:szCs w:val="16"/>
-        </w:rPr>
-        <w:t>$</w:t>
-      </w:r>
-      <w:proofErr w:type="spellStart"/>
-      <w:r>
-        <w:rPr>
-          <w:sz w:val="16"/>
-          <w:szCs w:val="16"/>
-        </w:rPr>
-        <w:t>db</w:t>
-      </w:r>
-      <w:proofErr w:type="spellEnd"/>
-      <w:r>
-        <w:rPr>
-          <w:sz w:val="16"/>
-          <w:szCs w:val="16"/>
-        </w:rPr>
-        <w:t>['default']['</w:t>
-      </w:r>
-      <w:proofErr w:type="spellStart"/>
-      <w:r>
-        <w:rPr>
-          <w:sz w:val="16"/>
-          <w:szCs w:val="16"/>
-        </w:rPr>
-        <w:t>dbdriver</w:t>
-      </w:r>
-      <w:proofErr w:type="spellEnd"/>
-      <w:r>
-        <w:rPr>
-          <w:sz w:val="16"/>
-          <w:szCs w:val="16"/>
-        </w:rPr>
-        <w:t>'] = '</w:t>
-      </w:r>
-      <w:proofErr w:type="spellStart"/>
-      <w:r>
-        <w:rPr>
-          <w:sz w:val="16"/>
-          <w:szCs w:val="16"/>
-        </w:rPr>
-        <w:t>mysql</w:t>
-      </w:r>
-      <w:proofErr w:type="spellEnd"/>
-      <w:r>
-        <w:rPr>
-          <w:sz w:val="16"/>
-          <w:szCs w:val="16"/>
-        </w:rPr>
-        <w:t>';</w:t>
-      </w:r>
-    </w:p>
-    <w:p>
-      <w:pPr>
-        <w:ind w:left="708"/>
-        <w:rPr>
-          <w:sz w:val="16"/>
-          <w:szCs w:val="16"/>
-        </w:rPr>
-      </w:pPr>
-      <w:r>
-        <w:rPr>
-          <w:sz w:val="16"/>
-          <w:szCs w:val="16"/>
-        </w:rPr>
-        <w:t>$</w:t>
-      </w:r>
-      <w:proofErr w:type="spellStart"/>
-      <w:r>
-        <w:rPr>
-          <w:sz w:val="16"/>
-          <w:szCs w:val="16"/>
-        </w:rPr>
-        <w:t>db</w:t>
-      </w:r>
-      <w:proofErr w:type="spellEnd"/>
-      <w:r>
-        <w:rPr>
-          <w:sz w:val="16"/>
-          <w:szCs w:val="16"/>
-        </w:rPr>
-        <w:t>['default']['</w:t>
-      </w:r>
-      <w:proofErr w:type="spellStart"/>
-      <w:r>
-        <w:rPr>
-          <w:sz w:val="16"/>
-          <w:szCs w:val="16"/>
-        </w:rPr>
-        <w:t>dbprefix</w:t>
-      </w:r>
-      <w:proofErr w:type="spellEnd"/>
-      <w:r>
-        <w:rPr>
-          <w:sz w:val="16"/>
-          <w:szCs w:val="16"/>
-        </w:rPr>
-        <w:t>'] = '';</w:t>
-      </w:r>
-    </w:p>
-    <w:p>
-      <w:pPr>
-        <w:ind w:left="708"/>
-        <w:rPr>
-          <w:sz w:val="16"/>
-          <w:szCs w:val="16"/>
-        </w:rPr>
-      </w:pPr>
-      <w:r>
-        <w:rPr>
-          <w:sz w:val="16"/>
-          <w:szCs w:val="16"/>
-        </w:rPr>
-        <w:t>$</w:t>
-      </w:r>
-      <w:proofErr w:type="spellStart"/>
-      <w:r>
-        <w:rPr>
-          <w:sz w:val="16"/>
-          <w:szCs w:val="16"/>
-        </w:rPr>
-        <w:t>db</w:t>
-      </w:r>
-      <w:proofErr w:type="spellEnd"/>
-      <w:r>
-        <w:rPr>
-          <w:sz w:val="16"/>
-          <w:szCs w:val="16"/>
-        </w:rPr>
-        <w:t>['default']['</w:t>
-      </w:r>
-      <w:proofErr w:type="spellStart"/>
-      <w:r>
-        <w:rPr>
-          <w:sz w:val="16"/>
-          <w:szCs w:val="16"/>
-        </w:rPr>
-        <w:t>pconnect</w:t>
-      </w:r>
-      <w:proofErr w:type="spellEnd"/>
-      <w:r>
-        <w:rPr>
-          <w:sz w:val="16"/>
-          <w:szCs w:val="16"/>
-        </w:rPr>
-        <w:t>'] = TRUE;</w:t>
-      </w:r>
-    </w:p>
-    <w:p>
-      <w:pPr>
-        <w:ind w:left="708"/>
-        <w:rPr>
-          <w:sz w:val="16"/>
-          <w:szCs w:val="16"/>
-        </w:rPr>
-      </w:pPr>
-      <w:r>
-        <w:rPr>
-          <w:sz w:val="16"/>
-          <w:szCs w:val="16"/>
-        </w:rPr>
-        <w:t>$</w:t>
-      </w:r>
-      <w:proofErr w:type="spellStart"/>
-      <w:r>
-        <w:rPr>
-          <w:sz w:val="16"/>
-          <w:szCs w:val="16"/>
-        </w:rPr>
-        <w:t>db</w:t>
-      </w:r>
-      <w:proofErr w:type="spellEnd"/>
-      <w:r>
-        <w:rPr>
-          <w:sz w:val="16"/>
-          <w:szCs w:val="16"/>
-        </w:rPr>
-        <w:t>['default']['</w:t>
-      </w:r>
-      <w:proofErr w:type="spellStart"/>
-      <w:r>
-        <w:rPr>
-          <w:sz w:val="16"/>
-          <w:szCs w:val="16"/>
-        </w:rPr>
-        <w:t>db_debug</w:t>
-      </w:r>
-      <w:proofErr w:type="spellEnd"/>
-      <w:r>
-        <w:rPr>
-          <w:sz w:val="16"/>
-          <w:szCs w:val="16"/>
-        </w:rPr>
-        <w:t>'] = TRUE;</w:t>
-      </w:r>
-    </w:p>
-    <w:p>
-      <w:pPr>
-        <w:ind w:left="708"/>
-        <w:rPr>
-          <w:sz w:val="16"/>
-          <w:szCs w:val="16"/>
-        </w:rPr>
-      </w:pPr>
-      <w:r>
-        <w:rPr>
-          <w:sz w:val="16"/>
-          <w:szCs w:val="16"/>
-        </w:rPr>
-        <w:t>$</w:t>
-      </w:r>
-      <w:proofErr w:type="spellStart"/>
-      <w:r>
-        <w:rPr>
-          <w:sz w:val="16"/>
-          <w:szCs w:val="16"/>
-        </w:rPr>
-        <w:t>db</w:t>
-      </w:r>
-      <w:proofErr w:type="spellEnd"/>
-      <w:r>
-        <w:rPr>
-          <w:sz w:val="16"/>
-          <w:szCs w:val="16"/>
-        </w:rPr>
-        <w:t>['default']['</w:t>
-      </w:r>
-      <w:proofErr w:type="spellStart"/>
-      <w:r>
-        <w:rPr>
-          <w:sz w:val="16"/>
-          <w:szCs w:val="16"/>
-        </w:rPr>
-        <w:t>cache_on</w:t>
-      </w:r>
-      <w:proofErr w:type="spellEnd"/>
-      <w:r>
-        <w:rPr>
-          <w:sz w:val="16"/>
-          <w:szCs w:val="16"/>
-        </w:rPr>
-        <w:t>'] = FALSE;</w:t>
-      </w:r>
-    </w:p>
-    <w:p>
-      <w:pPr>
-        <w:ind w:left="708"/>
-        <w:rPr>
-          <w:sz w:val="16"/>
-          <w:szCs w:val="16"/>
-        </w:rPr>
-      </w:pPr>
-      <w:r>
-        <w:rPr>
-          <w:sz w:val="16"/>
-          <w:szCs w:val="16"/>
-        </w:rPr>
-        <w:t>$</w:t>
-      </w:r>
-      <w:proofErr w:type="spellStart"/>
-      <w:r>
-        <w:rPr>
-          <w:sz w:val="16"/>
-          <w:szCs w:val="16"/>
-        </w:rPr>
-        <w:t>db</w:t>
-      </w:r>
-      <w:proofErr w:type="spellEnd"/>
-      <w:r>
-        <w:rPr>
-          <w:sz w:val="16"/>
-          <w:szCs w:val="16"/>
-        </w:rPr>
-        <w:t>['default']['</w:t>
-      </w:r>
-      <w:proofErr w:type="spellStart"/>
-      <w:r>
-        <w:rPr>
-          <w:sz w:val="16"/>
-          <w:szCs w:val="16"/>
-        </w:rPr>
-        <w:t>cachedir</w:t>
-      </w:r>
-      <w:proofErr w:type="spellEnd"/>
-      <w:r>
-        <w:rPr>
-          <w:sz w:val="16"/>
-          <w:szCs w:val="16"/>
-        </w:rPr>
-        <w:t>'] = '';</w:t>
-      </w:r>
-    </w:p>
-    <w:p>
-      <w:pPr>
-        <w:ind w:left="708"/>
-        <w:rPr>
-          <w:sz w:val="16"/>
-          <w:szCs w:val="16"/>
-        </w:rPr>
-      </w:pPr>
-      <w:r>
-        <w:rPr>
-          <w:sz w:val="16"/>
-          <w:szCs w:val="16"/>
-        </w:rPr>
-        <w:t>$</w:t>
-      </w:r>
-      <w:proofErr w:type="spellStart"/>
-      <w:r>
-        <w:rPr>
-          <w:sz w:val="16"/>
-          <w:szCs w:val="16"/>
-        </w:rPr>
-        <w:t>db</w:t>
-      </w:r>
-      <w:proofErr w:type="spellEnd"/>
-      <w:r>
-        <w:rPr>
-          <w:sz w:val="16"/>
-          <w:szCs w:val="16"/>
-        </w:rPr>
-        <w:t>['default']['</w:t>
-      </w:r>
-      <w:proofErr w:type="spellStart"/>
-      <w:r>
-        <w:rPr>
-          <w:sz w:val="16"/>
-          <w:szCs w:val="16"/>
-        </w:rPr>
-        <w:t>char_set</w:t>
-      </w:r>
-      <w:proofErr w:type="spellEnd"/>
-      <w:r>
-        <w:rPr>
-          <w:sz w:val="16"/>
-          <w:szCs w:val="16"/>
-        </w:rPr>
-        <w:t>'] = 'utf8';</w:t>
-      </w:r>
-    </w:p>
-    <w:p>
-      <w:pPr>
-        <w:ind w:left="708"/>
-        <w:rPr>
-          <w:sz w:val="16"/>
-          <w:szCs w:val="16"/>
-        </w:rPr>
-      </w:pPr>
-      <w:r>
-        <w:rPr>
-          <w:sz w:val="16"/>
-          <w:szCs w:val="16"/>
-        </w:rPr>
-        <w:t>$</w:t>
-      </w:r>
-      <w:proofErr w:type="spellStart"/>
-      <w:r>
-        <w:rPr>
-          <w:sz w:val="16"/>
-          <w:szCs w:val="16"/>
-        </w:rPr>
-        <w:t>db</w:t>
-      </w:r>
-      <w:proofErr w:type="spellEnd"/>
-      <w:r>
-        <w:rPr>
-          <w:sz w:val="16"/>
-          <w:szCs w:val="16"/>
-        </w:rPr>
-        <w:t>['default']['</w:t>
-      </w:r>
-      <w:proofErr w:type="spellStart"/>
-      <w:r>
-        <w:rPr>
-          <w:sz w:val="16"/>
-          <w:szCs w:val="16"/>
-        </w:rPr>
-        <w:t>dbcollat</w:t>
-      </w:r>
-      <w:proofErr w:type="spellEnd"/>
-      <w:r>
-        <w:rPr>
-          <w:sz w:val="16"/>
-          <w:szCs w:val="16"/>
-        </w:rPr>
-        <w:t>'] = 'utf8_general_ci';</w:t>
-      </w:r>
-    </w:p>
-    <w:p>
-      <w:pPr>
-        <w:ind w:left="708"/>
-        <w:rPr>
-          <w:sz w:val="16"/>
-          <w:szCs w:val="16"/>
-        </w:rPr>
-      </w:pPr>
-      <w:r>
-        <w:rPr>
-          <w:sz w:val="16"/>
-          <w:szCs w:val="16"/>
-        </w:rPr>
-        <w:t>$</w:t>
-      </w:r>
-      <w:proofErr w:type="spellStart"/>
-      <w:r>
-        <w:rPr>
-          <w:sz w:val="16"/>
-          <w:szCs w:val="16"/>
-        </w:rPr>
-        <w:t>db</w:t>
-      </w:r>
-      <w:proofErr w:type="spellEnd"/>
-      <w:r>
-        <w:rPr>
-          <w:sz w:val="16"/>
-          <w:szCs w:val="16"/>
-        </w:rPr>
-        <w:t>['default']['</w:t>
-      </w:r>
-      <w:proofErr w:type="spellStart"/>
-      <w:r>
-        <w:rPr>
-          <w:sz w:val="16"/>
-          <w:szCs w:val="16"/>
-        </w:rPr>
-        <w:t>swap_pre</w:t>
-      </w:r>
-      <w:proofErr w:type="spellEnd"/>
-      <w:r>
-        <w:rPr>
-          <w:sz w:val="16"/>
-          <w:szCs w:val="16"/>
-        </w:rPr>
-        <w:t>'] = '';</w:t>
-      </w:r>
-    </w:p>
-    <w:p>
-      <w:pPr>
-        <w:ind w:left="708"/>
-        <w:rPr>
-          <w:sz w:val="16"/>
-          <w:szCs w:val="16"/>
-        </w:rPr>
-      </w:pPr>
-      <w:r>
-        <w:rPr>
-          <w:sz w:val="16"/>
-          <w:szCs w:val="16"/>
-        </w:rPr>
-        <w:t>$</w:t>
-      </w:r>
-      <w:proofErr w:type="spellStart"/>
-      <w:r>
-        <w:rPr>
-          <w:sz w:val="16"/>
-          <w:szCs w:val="16"/>
-        </w:rPr>
-        <w:t>db</w:t>
-      </w:r>
-      <w:proofErr w:type="spellEnd"/>
-      <w:r>
-        <w:rPr>
-          <w:sz w:val="16"/>
-          <w:szCs w:val="16"/>
-        </w:rPr>
-        <w:t>['default']['</w:t>
-      </w:r>
-      <w:proofErr w:type="spellStart"/>
-      <w:r>
-        <w:rPr>
-          <w:sz w:val="16"/>
-          <w:szCs w:val="16"/>
-        </w:rPr>
-        <w:t>autoinit</w:t>
-      </w:r>
-      <w:proofErr w:type="spellEnd"/>
-      <w:r>
-        <w:rPr>
-          <w:sz w:val="16"/>
-          <w:szCs w:val="16"/>
-        </w:rPr>
-        <w:t>'] = TRUE;</w:t>
-      </w:r>
-    </w:p>
-    <w:p>
-      <w:pPr>
-        <w:ind w:left="708"/>
-        <w:rPr>
-          <w:sz w:val="16"/>
-          <w:szCs w:val="16"/>
-        </w:rPr>
-      </w:pPr>
-      <w:r>
-        <w:rPr>
-          <w:sz w:val="16"/>
-          <w:szCs w:val="16"/>
-        </w:rPr>
-        <w:t>$</w:t>
-      </w:r>
-      <w:proofErr w:type="spellStart"/>
-      <w:r>
-        <w:rPr>
-          <w:sz w:val="16"/>
-          <w:szCs w:val="16"/>
-        </w:rPr>
-        <w:t>db</w:t>
-      </w:r>
-      <w:proofErr w:type="spellEnd"/>
-      <w:r>
-        <w:rPr>
-          <w:sz w:val="16"/>
-          <w:szCs w:val="16"/>
-        </w:rPr>
-        <w:t>['default']['</w:t>
-      </w:r>
-      <w:proofErr w:type="spellStart"/>
-      <w:r>
-        <w:rPr>
-          <w:sz w:val="16"/>
-          <w:szCs w:val="16"/>
-        </w:rPr>
-        <w:t>stricton</w:t>
-      </w:r>
-      <w:proofErr w:type="spellEnd"/>
-      <w:r>
-        <w:rPr>
-          <w:sz w:val="16"/>
-          <w:szCs w:val="16"/>
-        </w:rPr>
-        <w:t>'] = FALSE;</w:t>
+        <w:t>$db['default']['stricton'] = FALSE;</w:t>
       </w:r>
     </w:p>
     <w:p/>
@@ -3385,19 +1969,8 @@
           <w:sz w:val="20"/>
           <w:szCs w:val="20"/>
         </w:rPr>
-        <w:t xml:space="preserve">Referencia de la Clase </w:t>
-      </w:r>
-      <w:proofErr w:type="spellStart"/>
-      <w:r>
-        <w:rPr>
-          <w:rFonts w:ascii="Times" w:eastAsia="Times New Roman" w:hAnsi="Times"/>
-          <w:color w:val="auto"/>
-          <w:sz w:val="20"/>
-          <w:szCs w:val="20"/>
-        </w:rPr>
-        <w:t>Articulos_model</w:t>
-      </w:r>
-      <w:proofErr w:type="spellEnd"/>
+        <w:t>Referencia de la Clase Articulos_model</w:t>
+      </w:r>
     </w:p>
     <w:p>
       <w:pPr>
@@ -3567,7 +2140,6 @@
               </w:rPr>
             </w:pPr>
             <w:hyperlink r:id="rId9" w:anchor="ae79bb4ad16fd6235d0f5d3dc0fb02607" w:history="1">
-              <w:proofErr w:type="spellStart"/>
               <w:r>
                 <w:rPr>
                   <w:rFonts w:ascii="Times" w:eastAsia="Times New Roman" w:hAnsi="Times"/>
@@ -3578,7 +2150,6 @@
                 </w:rPr>
                 <w:t>get_all_articulos</w:t>
               </w:r>
-              <w:proofErr w:type="spellEnd"/>
             </w:hyperlink>
             <w:r>
               <w:rPr>
@@ -3638,7 +2209,6 @@
               </w:rPr>
             </w:pPr>
             <w:hyperlink r:id="rId10" w:anchor="a35be0c3bc6c2c67b90a28593722119fa" w:history="1">
-              <w:proofErr w:type="spellStart"/>
               <w:r>
                 <w:rPr>
                   <w:rFonts w:ascii="Times" w:eastAsia="Times New Roman" w:hAnsi="Times"/>
@@ -3649,7 +2219,6 @@
                 </w:rPr>
                 <w:t>get_public_articulos</w:t>
               </w:r>
-              <w:proofErr w:type="spellEnd"/>
             </w:hyperlink>
             <w:r>
               <w:rPr>
@@ -3709,7 +2278,6 @@
               </w:rPr>
             </w:pPr>
             <w:hyperlink r:id="rId11" w:anchor="a761e60c940c211aa4f9d92fc47ec7f55" w:history="1">
-              <w:proofErr w:type="spellStart"/>
               <w:r>
                 <w:rPr>
                   <w:rFonts w:ascii="Times" w:eastAsia="Times New Roman" w:hAnsi="Times"/>
@@ -3720,7 +2288,6 @@
                 </w:rPr>
                 <w:t>get_last_articulos</w:t>
               </w:r>
-              <w:proofErr w:type="spellEnd"/>
             </w:hyperlink>
             <w:r>
               <w:rPr>
@@ -3780,7 +2347,6 @@
               </w:rPr>
             </w:pPr>
             <w:hyperlink r:id="rId12" w:anchor="afc175887c0a7151507743302387568d9" w:history="1">
-              <w:proofErr w:type="spellStart"/>
               <w:r>
                 <w:rPr>
                   <w:rFonts w:ascii="Times" w:eastAsia="Times New Roman" w:hAnsi="Times"/>
@@ -3791,7 +2357,6 @@
                 </w:rPr>
                 <w:t>get_articulo</w:t>
               </w:r>
-              <w:proofErr w:type="spellEnd"/>
             </w:hyperlink>
             <w:r>
               <w:rPr>
@@ -3851,7 +2416,6 @@
               </w:rPr>
             </w:pPr>
             <w:hyperlink r:id="rId13" w:anchor="a424d3b6d525aaa6b027b3e90167647db" w:history="1">
-              <w:proofErr w:type="spellStart"/>
               <w:r>
                 <w:rPr>
                   <w:rFonts w:ascii="Times" w:eastAsia="Times New Roman" w:hAnsi="Times"/>
@@ -3862,7 +2426,6 @@
                 </w:rPr>
                 <w:t>insert_articulo</w:t>
               </w:r>
-              <w:proofErr w:type="spellEnd"/>
             </w:hyperlink>
             <w:r>
               <w:rPr>
@@ -3871,127 +2434,7 @@
                 <w:sz w:val="20"/>
                 <w:szCs w:val="20"/>
               </w:rPr>
-              <w:t xml:space="preserve"> ($</w:t>
-            </w:r>
-            <w:proofErr w:type="spellStart"/>
-            <w:r>
-              <w:rPr>
-                <w:rFonts w:ascii="Times" w:eastAsia="Times New Roman" w:hAnsi="Times"/>
-                <w:color w:val="auto"/>
-                <w:sz w:val="20"/>
-                <w:szCs w:val="20"/>
-              </w:rPr>
-              <w:t>tit</w:t>
-            </w:r>
-            <w:proofErr w:type="spellEnd"/>
-            <w:r>
-              <w:rPr>
-                <w:rFonts w:ascii="Times" w:eastAsia="Times New Roman" w:hAnsi="Times"/>
-                <w:color w:val="auto"/>
-                <w:sz w:val="20"/>
-                <w:szCs w:val="20"/>
-              </w:rPr>
-              <w:t>=</w:t>
-            </w:r>
-            <w:proofErr w:type="spellStart"/>
-            <w:r>
-              <w:rPr>
-                <w:rFonts w:ascii="Times" w:eastAsia="Times New Roman" w:hAnsi="Times"/>
-                <w:color w:val="auto"/>
-                <w:sz w:val="20"/>
-                <w:szCs w:val="20"/>
-              </w:rPr>
-              <w:t>null</w:t>
-            </w:r>
-            <w:proofErr w:type="spellEnd"/>
-            <w:r>
-              <w:rPr>
-                <w:rFonts w:ascii="Times" w:eastAsia="Times New Roman" w:hAnsi="Times"/>
-                <w:color w:val="auto"/>
-                <w:sz w:val="20"/>
-                <w:szCs w:val="20"/>
-              </w:rPr>
-              <w:t>, $</w:t>
-            </w:r>
-            <w:proofErr w:type="spellStart"/>
-            <w:r>
-              <w:rPr>
-                <w:rFonts w:ascii="Times" w:eastAsia="Times New Roman" w:hAnsi="Times"/>
-                <w:color w:val="auto"/>
-                <w:sz w:val="20"/>
-                <w:szCs w:val="20"/>
-              </w:rPr>
-              <w:t>seccion</w:t>
-            </w:r>
-            <w:proofErr w:type="spellEnd"/>
-            <w:r>
-              <w:rPr>
-                <w:rFonts w:ascii="Times" w:eastAsia="Times New Roman" w:hAnsi="Times"/>
-                <w:color w:val="auto"/>
-                <w:sz w:val="20"/>
-                <w:szCs w:val="20"/>
-              </w:rPr>
-              <w:t>=</w:t>
-            </w:r>
-            <w:proofErr w:type="spellStart"/>
-            <w:r>
-              <w:rPr>
-                <w:rFonts w:ascii="Times" w:eastAsia="Times New Roman" w:hAnsi="Times"/>
-                <w:color w:val="auto"/>
-                <w:sz w:val="20"/>
-                <w:szCs w:val="20"/>
-              </w:rPr>
-              <w:t>null</w:t>
-            </w:r>
-            <w:proofErr w:type="spellEnd"/>
-            <w:r>
-              <w:rPr>
-                <w:rFonts w:ascii="Times" w:eastAsia="Times New Roman" w:hAnsi="Times"/>
-                <w:color w:val="auto"/>
-                <w:sz w:val="20"/>
-                <w:szCs w:val="20"/>
-              </w:rPr>
-              <w:t>, $cuerpo=</w:t>
-            </w:r>
-            <w:proofErr w:type="spellStart"/>
-            <w:r>
-              <w:rPr>
-                <w:rFonts w:ascii="Times" w:eastAsia="Times New Roman" w:hAnsi="Times"/>
-                <w:color w:val="auto"/>
-                <w:sz w:val="20"/>
-                <w:szCs w:val="20"/>
-              </w:rPr>
-              <w:t>null</w:t>
-            </w:r>
-            <w:proofErr w:type="spellEnd"/>
-            <w:r>
-              <w:rPr>
-                <w:rFonts w:ascii="Times" w:eastAsia="Times New Roman" w:hAnsi="Times"/>
-                <w:color w:val="auto"/>
-                <w:sz w:val="20"/>
-                <w:szCs w:val="20"/>
-              </w:rPr>
-              <w:t>, $publica=</w:t>
-            </w:r>
-            <w:proofErr w:type="spellStart"/>
-            <w:r>
-              <w:rPr>
-                <w:rFonts w:ascii="Times" w:eastAsia="Times New Roman" w:hAnsi="Times"/>
-                <w:color w:val="auto"/>
-                <w:sz w:val="20"/>
-                <w:szCs w:val="20"/>
-              </w:rPr>
-              <w:t>null</w:t>
-            </w:r>
-            <w:proofErr w:type="spellEnd"/>
-            <w:r>
-              <w:rPr>
-                <w:rFonts w:ascii="Times" w:eastAsia="Times New Roman" w:hAnsi="Times"/>
-                <w:color w:val="auto"/>
-                <w:sz w:val="20"/>
-                <w:szCs w:val="20"/>
-              </w:rPr>
-              <w:t>)</w:t>
+              <w:t xml:space="preserve"> ($tit=null, $seccion=null, $cuerpo=null, $publica=null)</w:t>
             </w:r>
           </w:p>
         </w:tc>
@@ -4042,7 +2485,6 @@
               </w:rPr>
             </w:pPr>
             <w:hyperlink r:id="rId14" w:anchor="a7784b44f4a52b1033506ff8f4dbdd9bb" w:history="1">
-              <w:proofErr w:type="spellStart"/>
               <w:r>
                 <w:rPr>
                   <w:rFonts w:ascii="Times" w:eastAsia="Times New Roman" w:hAnsi="Times"/>
@@ -4053,7 +2495,6 @@
                 </w:rPr>
                 <w:t>get_visibilidad_articulo</w:t>
               </w:r>
-              <w:proofErr w:type="spellEnd"/>
             </w:hyperlink>
             <w:r>
               <w:rPr>
@@ -4131,47 +2572,7 @@
                 <w:sz w:val="20"/>
                 <w:szCs w:val="20"/>
               </w:rPr>
-              <w:t xml:space="preserve"> ($id=</w:t>
-            </w:r>
-            <w:proofErr w:type="spellStart"/>
-            <w:r>
-              <w:rPr>
-                <w:rFonts w:ascii="Times" w:eastAsia="Times New Roman" w:hAnsi="Times"/>
-                <w:color w:val="auto"/>
-                <w:sz w:val="20"/>
-                <w:szCs w:val="20"/>
-              </w:rPr>
-              <w:t>null</w:t>
-            </w:r>
-            <w:proofErr w:type="spellEnd"/>
-            <w:r>
-              <w:rPr>
-                <w:rFonts w:ascii="Times" w:eastAsia="Times New Roman" w:hAnsi="Times"/>
-                <w:color w:val="auto"/>
-                <w:sz w:val="20"/>
-                <w:szCs w:val="20"/>
-              </w:rPr>
-              <w:t>, $pub=</w:t>
-            </w:r>
-            <w:proofErr w:type="spellStart"/>
-            <w:r>
-              <w:rPr>
-                <w:rFonts w:ascii="Times" w:eastAsia="Times New Roman" w:hAnsi="Times"/>
-                <w:color w:val="auto"/>
-                <w:sz w:val="20"/>
-                <w:szCs w:val="20"/>
-              </w:rPr>
-              <w:t>null</w:t>
-            </w:r>
-            <w:proofErr w:type="spellEnd"/>
-            <w:r>
-              <w:rPr>
-                <w:rFonts w:ascii="Times" w:eastAsia="Times New Roman" w:hAnsi="Times"/>
-                <w:color w:val="auto"/>
-                <w:sz w:val="20"/>
-                <w:szCs w:val="20"/>
-              </w:rPr>
-              <w:t>)</w:t>
+              <w:t xml:space="preserve"> ($id=null, $pub=null)</w:t>
             </w:r>
           </w:p>
         </w:tc>
@@ -4286,25 +2687,14 @@
                 <w:szCs w:val="20"/>
               </w:rPr>
             </w:pPr>
-            <w:proofErr w:type="spellStart"/>
-            <w:r>
-              <w:rPr>
-                <w:rFonts w:ascii="Times" w:eastAsia="Times New Roman" w:hAnsi="Times"/>
-                <w:color w:val="auto"/>
-                <w:sz w:val="20"/>
-                <w:szCs w:val="20"/>
-              </w:rPr>
-              <w:t>get_all_articulos</w:t>
-            </w:r>
-            <w:proofErr w:type="spellEnd"/>
-            <w:r>
-              <w:rPr>
-                <w:rFonts w:ascii="Times" w:eastAsia="Times New Roman" w:hAnsi="Times"/>
-                <w:color w:val="auto"/>
-                <w:sz w:val="20"/>
-                <w:szCs w:val="20"/>
-              </w:rPr>
-              <w:t xml:space="preserve"> </w:t>
+            <w:r>
+              <w:rPr>
+                <w:rFonts w:ascii="Times" w:eastAsia="Times New Roman" w:hAnsi="Times"/>
+                <w:color w:val="auto"/>
+                <w:sz w:val="20"/>
+                <w:szCs w:val="20"/>
+              </w:rPr>
+              <w:t xml:space="preserve">get_all_articulos </w:t>
             </w:r>
           </w:p>
         </w:tc>
@@ -4454,25 +2844,14 @@
                 <w:szCs w:val="20"/>
               </w:rPr>
             </w:pPr>
-            <w:proofErr w:type="spellStart"/>
-            <w:r>
-              <w:rPr>
-                <w:rFonts w:ascii="Times" w:eastAsia="Times New Roman" w:hAnsi="Times"/>
-                <w:color w:val="auto"/>
-                <w:sz w:val="20"/>
-                <w:szCs w:val="20"/>
-              </w:rPr>
-              <w:t>get_articulo</w:t>
-            </w:r>
-            <w:proofErr w:type="spellEnd"/>
-            <w:r>
-              <w:rPr>
-                <w:rFonts w:ascii="Times" w:eastAsia="Times New Roman" w:hAnsi="Times"/>
-                <w:color w:val="auto"/>
-                <w:sz w:val="20"/>
-                <w:szCs w:val="20"/>
-              </w:rPr>
-              <w:t xml:space="preserve"> </w:t>
+            <w:r>
+              <w:rPr>
+                <w:rFonts w:ascii="Times" w:eastAsia="Times New Roman" w:hAnsi="Times"/>
+                <w:color w:val="auto"/>
+                <w:sz w:val="20"/>
+                <w:szCs w:val="20"/>
+              </w:rPr>
+              <w:t xml:space="preserve">get_articulo </w:t>
             </w:r>
           </w:p>
         </w:tc>
@@ -4658,25 +3037,14 @@
                 <w:szCs w:val="20"/>
               </w:rPr>
             </w:pPr>
-            <w:proofErr w:type="spellStart"/>
-            <w:r>
-              <w:rPr>
-                <w:rFonts w:ascii="Times" w:eastAsia="Times New Roman" w:hAnsi="Times"/>
-                <w:color w:val="auto"/>
-                <w:sz w:val="20"/>
-                <w:szCs w:val="20"/>
-              </w:rPr>
-              <w:t>get_last_articulos</w:t>
-            </w:r>
-            <w:proofErr w:type="spellEnd"/>
-            <w:r>
-              <w:rPr>
-                <w:rFonts w:ascii="Times" w:eastAsia="Times New Roman" w:hAnsi="Times"/>
-                <w:color w:val="auto"/>
-                <w:sz w:val="20"/>
-                <w:szCs w:val="20"/>
-              </w:rPr>
-              <w:t xml:space="preserve"> </w:t>
+            <w:r>
+              <w:rPr>
+                <w:rFonts w:ascii="Times" w:eastAsia="Times New Roman" w:hAnsi="Times"/>
+                <w:color w:val="auto"/>
+                <w:sz w:val="20"/>
+                <w:szCs w:val="20"/>
+              </w:rPr>
+              <w:t xml:space="preserve">get_last_articulos </w:t>
             </w:r>
           </w:p>
         </w:tc>
@@ -4825,25 +3193,14 @@
                 <w:szCs w:val="20"/>
               </w:rPr>
             </w:pPr>
-            <w:proofErr w:type="spellStart"/>
-            <w:r>
-              <w:rPr>
-                <w:rFonts w:ascii="Times" w:eastAsia="Times New Roman" w:hAnsi="Times"/>
-                <w:color w:val="auto"/>
-                <w:sz w:val="20"/>
-                <w:szCs w:val="20"/>
-              </w:rPr>
-              <w:t>get_public_articulos</w:t>
-            </w:r>
-            <w:proofErr w:type="spellEnd"/>
-            <w:r>
-              <w:rPr>
-                <w:rFonts w:ascii="Times" w:eastAsia="Times New Roman" w:hAnsi="Times"/>
-                <w:color w:val="auto"/>
-                <w:sz w:val="20"/>
-                <w:szCs w:val="20"/>
-              </w:rPr>
-              <w:t xml:space="preserve"> </w:t>
+            <w:r>
+              <w:rPr>
+                <w:rFonts w:ascii="Times" w:eastAsia="Times New Roman" w:hAnsi="Times"/>
+                <w:color w:val="auto"/>
+                <w:sz w:val="20"/>
+                <w:szCs w:val="20"/>
+              </w:rPr>
+              <w:t xml:space="preserve">get_public_articulos </w:t>
             </w:r>
           </w:p>
         </w:tc>
@@ -4993,25 +3350,14 @@
                 <w:szCs w:val="20"/>
               </w:rPr>
             </w:pPr>
-            <w:proofErr w:type="spellStart"/>
-            <w:r>
-              <w:rPr>
-                <w:rFonts w:ascii="Times" w:eastAsia="Times New Roman" w:hAnsi="Times"/>
-                <w:color w:val="auto"/>
-                <w:sz w:val="20"/>
-                <w:szCs w:val="20"/>
-              </w:rPr>
-              <w:t>get_visibilidad_articulo</w:t>
-            </w:r>
-            <w:proofErr w:type="spellEnd"/>
-            <w:r>
-              <w:rPr>
-                <w:rFonts w:ascii="Times" w:eastAsia="Times New Roman" w:hAnsi="Times"/>
-                <w:color w:val="auto"/>
-                <w:sz w:val="20"/>
-                <w:szCs w:val="20"/>
-              </w:rPr>
-              <w:t xml:space="preserve"> </w:t>
+            <w:r>
+              <w:rPr>
+                <w:rFonts w:ascii="Times" w:eastAsia="Times New Roman" w:hAnsi="Times"/>
+                <w:color w:val="auto"/>
+                <w:sz w:val="20"/>
+                <w:szCs w:val="20"/>
+              </w:rPr>
+              <w:t xml:space="preserve">get_visibilidad_articulo </w:t>
             </w:r>
           </w:p>
         </w:tc>
@@ -5196,25 +3542,14 @@
                 <w:szCs w:val="20"/>
               </w:rPr>
             </w:pPr>
-            <w:proofErr w:type="spellStart"/>
-            <w:r>
-              <w:rPr>
-                <w:rFonts w:ascii="Times" w:eastAsia="Times New Roman" w:hAnsi="Times"/>
-                <w:color w:val="auto"/>
-                <w:sz w:val="20"/>
-                <w:szCs w:val="20"/>
-              </w:rPr>
-              <w:t>insert_articulo</w:t>
-            </w:r>
-            <w:proofErr w:type="spellEnd"/>
-            <w:r>
-              <w:rPr>
-                <w:rFonts w:ascii="Times" w:eastAsia="Times New Roman" w:hAnsi="Times"/>
-                <w:color w:val="auto"/>
-                <w:sz w:val="20"/>
-                <w:szCs w:val="20"/>
-              </w:rPr>
-              <w:t xml:space="preserve"> </w:t>
+            <w:r>
+              <w:rPr>
+                <w:rFonts w:ascii="Times" w:eastAsia="Times New Roman" w:hAnsi="Times"/>
+                <w:color w:val="auto"/>
+                <w:sz w:val="20"/>
+                <w:szCs w:val="20"/>
+              </w:rPr>
+              <w:t xml:space="preserve">insert_articulo </w:t>
             </w:r>
           </w:p>
         </w:tc>
@@ -5294,21 +3629,8 @@
                 <w:sz w:val="20"/>
                 <w:szCs w:val="20"/>
               </w:rPr>
-              <w:t>$</w:t>
-            </w:r>
-            <w:proofErr w:type="spellStart"/>
-            <w:r>
-              <w:rPr>
-                <w:rFonts w:ascii="Times" w:eastAsia="Times New Roman" w:hAnsi="Times"/>
-                <w:i/>
-                <w:iCs/>
-                <w:color w:val="auto"/>
-                <w:sz w:val="20"/>
-                <w:szCs w:val="20"/>
-              </w:rPr>
-              <w:t>tit</w:t>
-            </w:r>
-            <w:proofErr w:type="spellEnd"/>
+              <w:t>$tit</w:t>
+            </w:r>
             <w:r>
               <w:rPr>
                 <w:rFonts w:ascii="Times" w:eastAsia="Times New Roman" w:hAnsi="Times"/>
@@ -5318,7 +3640,6 @@
               </w:rPr>
               <w:t xml:space="preserve"> = </w:t>
             </w:r>
-            <w:proofErr w:type="spellStart"/>
             <w:r>
               <w:rPr>
                 <w:rFonts w:ascii="Courier" w:hAnsi="Courier" w:cs="Courier"/>
@@ -5328,7 +3649,6 @@
               </w:rPr>
               <w:t>null</w:t>
             </w:r>
-            <w:proofErr w:type="spellEnd"/>
             <w:r>
               <w:rPr>
                 <w:rFonts w:ascii="Times" w:eastAsia="Times New Roman" w:hAnsi="Times"/>
@@ -5429,21 +3749,8 @@
                 <w:sz w:val="20"/>
                 <w:szCs w:val="20"/>
               </w:rPr>
-              <w:t>$</w:t>
-            </w:r>
-            <w:proofErr w:type="spellStart"/>
-            <w:r>
-              <w:rPr>
-                <w:rFonts w:ascii="Times" w:eastAsia="Times New Roman" w:hAnsi="Times"/>
-                <w:i/>
-                <w:iCs/>
-                <w:color w:val="auto"/>
-                <w:sz w:val="20"/>
-                <w:szCs w:val="20"/>
-              </w:rPr>
-              <w:t>seccion</w:t>
-            </w:r>
-            <w:proofErr w:type="spellEnd"/>
+              <w:t>$seccion</w:t>
+            </w:r>
             <w:r>
               <w:rPr>
                 <w:rFonts w:ascii="Times" w:eastAsia="Times New Roman" w:hAnsi="Times"/>
@@ -5453,7 +3760,6 @@
               </w:rPr>
               <w:t xml:space="preserve"> = </w:t>
             </w:r>
-            <w:proofErr w:type="spellStart"/>
             <w:r>
               <w:rPr>
                 <w:rFonts w:ascii="Courier" w:hAnsi="Courier" w:cs="Courier"/>
@@ -5463,7 +3769,6 @@
               </w:rPr>
               <w:t>null</w:t>
             </w:r>
-            <w:proofErr w:type="spellEnd"/>
             <w:r>
               <w:rPr>
                 <w:rFonts w:ascii="Times" w:eastAsia="Times New Roman" w:hAnsi="Times"/>
@@ -5575,7 +3880,6 @@
               </w:rPr>
               <w:t xml:space="preserve"> = </w:t>
             </w:r>
-            <w:proofErr w:type="spellStart"/>
             <w:r>
               <w:rPr>
                 <w:rFonts w:ascii="Courier" w:hAnsi="Courier" w:cs="Courier"/>
@@ -5585,7 +3889,6 @@
               </w:rPr>
               <w:t>null</w:t>
             </w:r>
-            <w:proofErr w:type="spellEnd"/>
             <w:r>
               <w:rPr>
                 <w:rFonts w:ascii="Times" w:eastAsia="Times New Roman" w:hAnsi="Times"/>
@@ -5697,7 +4000,6 @@
               </w:rPr>
               <w:t xml:space="preserve"> = </w:t>
             </w:r>
-            <w:proofErr w:type="spellStart"/>
             <w:r>
               <w:rPr>
                 <w:rFonts w:ascii="Courier" w:hAnsi="Courier" w:cs="Courier"/>
@@ -5707,7 +4009,6 @@
               </w:rPr>
               <w:t>null</w:t>
             </w:r>
-            <w:proofErr w:type="spellEnd"/>
             <w:r>
               <w:rPr>
                 <w:rFonts w:ascii="Times" w:eastAsia="Times New Roman" w:hAnsi="Times"/>
@@ -5957,7 +4258,6 @@
               </w:rPr>
               <w:t xml:space="preserve"> = </w:t>
             </w:r>
-            <w:proofErr w:type="spellStart"/>
             <w:r>
               <w:rPr>
                 <w:rFonts w:ascii="Courier" w:hAnsi="Courier" w:cs="Courier"/>
@@ -5967,7 +4267,6 @@
               </w:rPr>
               <w:t>null</w:t>
             </w:r>
-            <w:proofErr w:type="spellEnd"/>
             <w:r>
               <w:rPr>
                 <w:rFonts w:ascii="Times" w:eastAsia="Times New Roman" w:hAnsi="Times"/>
@@ -6079,7 +4378,6 @@
               </w:rPr>
               <w:t xml:space="preserve"> = </w:t>
             </w:r>
-            <w:proofErr w:type="spellStart"/>
             <w:r>
               <w:rPr>
                 <w:rFonts w:ascii="Courier" w:hAnsi="Courier" w:cs="Courier"/>
@@ -6089,7 +4387,6 @@
               </w:rPr>
               <w:t>null</w:t>
             </w:r>
-            <w:proofErr w:type="spellEnd"/>
             <w:r>
               <w:rPr>
                 <w:rFonts w:ascii="Times" w:eastAsia="Times New Roman" w:hAnsi="Times"/>
@@ -6238,13 +4535,8 @@
         <w:t xml:space="preserve">Desarrollo Controladores Front </w:t>
       </w:r>
       <w:r>
-        <w:t xml:space="preserve"> y Back -</w:t>
-      </w:r>
-      <w:proofErr w:type="spellStart"/>
-      <w:r>
-        <w:t>End</w:t>
-      </w:r>
-      <w:proofErr w:type="spellEnd"/>
+        <w:t xml:space="preserve"> y Back -End</w:t>
+      </w:r>
     </w:p>
     <w:p/>
     <w:p>
@@ -6263,19 +4555,8 @@
           <w:sz w:val="20"/>
           <w:szCs w:val="20"/>
         </w:rPr>
-        <w:t xml:space="preserve">Referencia de la Clase </w:t>
-      </w:r>
-      <w:proofErr w:type="spellStart"/>
-      <w:r>
-        <w:rPr>
-          <w:rFonts w:ascii="Times" w:eastAsia="Times New Roman" w:hAnsi="Times"/>
-          <w:color w:val="auto"/>
-          <w:sz w:val="20"/>
-          <w:szCs w:val="20"/>
-        </w:rPr>
-        <w:t>Articulos</w:t>
-      </w:r>
-      <w:proofErr w:type="spellEnd"/>
+        <w:t>Referencia de la Clase Articulos</w:t>
+      </w:r>
     </w:p>
     <w:p>
       <w:pPr>
@@ -6465,20 +4746,8 @@
                   <w:szCs w:val="20"/>
                   <w:u w:val="single"/>
                 </w:rPr>
-                <w:t>__</w:t>
+                <w:t>__construct</w:t>
               </w:r>
-              <w:proofErr w:type="spellStart"/>
-              <w:r>
-                <w:rPr>
-                  <w:rFonts w:ascii="Times" w:eastAsia="Times New Roman" w:hAnsi="Times"/>
-                  <w:color w:val="0000FF"/>
-                  <w:sz w:val="20"/>
-                  <w:szCs w:val="20"/>
-                  <w:u w:val="single"/>
-                </w:rPr>
-                <w:t>construct</w:t>
-              </w:r>
-              <w:proofErr w:type="spellEnd"/>
             </w:hyperlink>
             <w:r>
               <w:rPr>
@@ -6561,7 +4830,6 @@
               </w:rPr>
             </w:pPr>
             <w:hyperlink r:id="rId18" w:anchor="a149eb92716c1084a935e04a8d95f7347" w:history="1">
-              <w:proofErr w:type="spellStart"/>
               <w:r>
                 <w:rPr>
                   <w:rFonts w:ascii="Times" w:eastAsia="Times New Roman" w:hAnsi="Times"/>
@@ -6572,7 +4840,6 @@
                 </w:rPr>
                 <w:t>index</w:t>
               </w:r>
-              <w:proofErr w:type="spellEnd"/>
             </w:hyperlink>
             <w:r>
               <w:rPr>
@@ -6650,27 +4917,7 @@
                 <w:sz w:val="20"/>
                 <w:szCs w:val="20"/>
               </w:rPr>
-              <w:t xml:space="preserve"> ($id=</w:t>
-            </w:r>
-            <w:proofErr w:type="spellStart"/>
-            <w:r>
-              <w:rPr>
-                <w:rFonts w:ascii="Times" w:eastAsia="Times New Roman" w:hAnsi="Times"/>
-                <w:color w:val="auto"/>
-                <w:sz w:val="20"/>
-                <w:szCs w:val="20"/>
-              </w:rPr>
-              <w:t>null</w:t>
-            </w:r>
-            <w:proofErr w:type="spellEnd"/>
-            <w:r>
-              <w:rPr>
-                <w:rFonts w:ascii="Times" w:eastAsia="Times New Roman" w:hAnsi="Times"/>
-                <w:color w:val="auto"/>
-                <w:sz w:val="20"/>
-                <w:szCs w:val="20"/>
-              </w:rPr>
-              <w:t>)</w:t>
+              <w:t xml:space="preserve"> ($id=null)</w:t>
             </w:r>
           </w:p>
         </w:tc>
@@ -6790,7 +5037,6 @@
               </w:rPr>
             </w:pPr>
             <w:hyperlink r:id="rId21" w:anchor="a31bc42fcbed0dd05a6cb69141a1701a2" w:history="1">
-              <w:proofErr w:type="spellStart"/>
               <w:r>
                 <w:rPr>
                   <w:rFonts w:ascii="Times" w:eastAsia="Times New Roman" w:hAnsi="Times"/>
@@ -6801,7 +5047,6 @@
                 </w:rPr>
                 <w:t>insertar_Articulo</w:t>
               </w:r>
-              <w:proofErr w:type="spellEnd"/>
             </w:hyperlink>
             <w:r>
               <w:rPr>
@@ -7022,7 +5267,6 @@
               </w:rPr>
               <w:t xml:space="preserve"> = </w:t>
             </w:r>
-            <w:proofErr w:type="spellStart"/>
             <w:r>
               <w:rPr>
                 <w:rFonts w:ascii="Courier" w:hAnsi="Courier" w:cs="Courier"/>
@@ -7032,7 +5276,6 @@
               </w:rPr>
               <w:t>null</w:t>
             </w:r>
-            <w:proofErr w:type="spellEnd"/>
             <w:r>
               <w:rPr>
                 <w:rFonts w:ascii="Times" w:eastAsia="Times New Roman" w:hAnsi="Times"/>
@@ -7137,25 +5380,14 @@
                 <w:szCs w:val="20"/>
               </w:rPr>
             </w:pPr>
-            <w:proofErr w:type="spellStart"/>
-            <w:r>
-              <w:rPr>
-                <w:rFonts w:ascii="Times" w:eastAsia="Times New Roman" w:hAnsi="Times"/>
-                <w:color w:val="auto"/>
-                <w:sz w:val="20"/>
-                <w:szCs w:val="20"/>
-              </w:rPr>
-              <w:t>index</w:t>
-            </w:r>
-            <w:proofErr w:type="spellEnd"/>
-            <w:r>
-              <w:rPr>
-                <w:rFonts w:ascii="Times" w:eastAsia="Times New Roman" w:hAnsi="Times"/>
-                <w:color w:val="auto"/>
-                <w:sz w:val="20"/>
-                <w:szCs w:val="20"/>
-              </w:rPr>
-              <w:t xml:space="preserve"> </w:t>
+            <w:r>
+              <w:rPr>
+                <w:rFonts w:ascii="Times" w:eastAsia="Times New Roman" w:hAnsi="Times"/>
+                <w:color w:val="auto"/>
+                <w:sz w:val="20"/>
+                <w:szCs w:val="20"/>
+              </w:rPr>
+              <w:t xml:space="preserve">index </w:t>
             </w:r>
           </w:p>
         </w:tc>
@@ -7460,25 +5692,14 @@
                 <w:szCs w:val="20"/>
               </w:rPr>
             </w:pPr>
-            <w:proofErr w:type="spellStart"/>
-            <w:r>
-              <w:rPr>
-                <w:rFonts w:ascii="Times" w:eastAsia="Times New Roman" w:hAnsi="Times"/>
-                <w:color w:val="auto"/>
-                <w:sz w:val="20"/>
-                <w:szCs w:val="20"/>
-              </w:rPr>
-              <w:t>insertar_Articulo</w:t>
-            </w:r>
-            <w:proofErr w:type="spellEnd"/>
-            <w:r>
-              <w:rPr>
-                <w:rFonts w:ascii="Times" w:eastAsia="Times New Roman" w:hAnsi="Times"/>
-                <w:color w:val="auto"/>
-                <w:sz w:val="20"/>
-                <w:szCs w:val="20"/>
-              </w:rPr>
-              <w:t xml:space="preserve"> </w:t>
+            <w:r>
+              <w:rPr>
+                <w:rFonts w:ascii="Times" w:eastAsia="Times New Roman" w:hAnsi="Times"/>
+                <w:color w:val="auto"/>
+                <w:sz w:val="20"/>
+                <w:szCs w:val="20"/>
+              </w:rPr>
+              <w:t xml:space="preserve">insertar_Articulo </w:t>
             </w:r>
           </w:p>
         </w:tc>
@@ -7807,7 +6028,6 @@
               </w:rPr>
             </w:pPr>
             <w:hyperlink r:id="rId23" w:anchor="a149eb92716c1084a935e04a8d95f7347" w:history="1">
-              <w:proofErr w:type="spellStart"/>
               <w:r>
                 <w:rPr>
                   <w:rFonts w:ascii="Times" w:eastAsia="Times New Roman" w:hAnsi="Times"/>
@@ -7818,7 +6038,6 @@
                 </w:rPr>
                 <w:t>index</w:t>
               </w:r>
-              <w:proofErr w:type="spellEnd"/>
             </w:hyperlink>
             <w:r>
               <w:rPr>
@@ -7939,25 +6158,14 @@
                 <w:szCs w:val="20"/>
               </w:rPr>
             </w:pPr>
-            <w:proofErr w:type="spellStart"/>
-            <w:r>
-              <w:rPr>
-                <w:rFonts w:ascii="Times" w:eastAsia="Times New Roman" w:hAnsi="Times"/>
-                <w:color w:val="auto"/>
-                <w:sz w:val="20"/>
-                <w:szCs w:val="20"/>
-              </w:rPr>
-              <w:t>index</w:t>
-            </w:r>
-            <w:proofErr w:type="spellEnd"/>
-            <w:r>
-              <w:rPr>
-                <w:rFonts w:ascii="Times" w:eastAsia="Times New Roman" w:hAnsi="Times"/>
-                <w:color w:val="auto"/>
-                <w:sz w:val="20"/>
-                <w:szCs w:val="20"/>
-              </w:rPr>
-              <w:t xml:space="preserve"> </w:t>
+            <w:r>
+              <w:rPr>
+                <w:rFonts w:ascii="Times" w:eastAsia="Times New Roman" w:hAnsi="Times"/>
+                <w:color w:val="auto"/>
+                <w:sz w:val="20"/>
+                <w:szCs w:val="20"/>
+              </w:rPr>
+              <w:t xml:space="preserve">index </w:t>
             </w:r>
           </w:p>
         </w:tc>
@@ -8066,69 +6274,38 @@
           <w:sz w:val="20"/>
           <w:szCs w:val="20"/>
         </w:rPr>
-        <w:t xml:space="preserve">Muestra la estructura del sistema ay un mensaje de </w:t>
-      </w:r>
-      <w:proofErr w:type="spellStart"/>
-      <w:r>
+        <w:t>Muestra la estructura del sistema ay un mensaje de bievenida.</w:t>
+      </w:r>
+    </w:p>
+    <w:p>
+      <w:pPr>
+        <w:spacing w:before="100" w:beforeAutospacing="1" w:after="100" w:afterAutospacing="1"/>
         <w:rPr>
           <w:rFonts w:ascii="Times" w:hAnsi="Times"/>
           <w:color w:val="auto"/>
           <w:sz w:val="20"/>
           <w:szCs w:val="20"/>
         </w:rPr>
-        <w:t>bievenida</w:t>
-      </w:r>
-      <w:proofErr w:type="spellEnd"/>
-      <w:r>
-        <w:rPr>
-          <w:rFonts w:ascii="Times" w:hAnsi="Times"/>
+      </w:pPr>
+    </w:p>
+    <w:p>
+      <w:pPr>
+        <w:rPr>
+          <w:rFonts w:ascii="Times" w:eastAsia="Times New Roman" w:hAnsi="Times"/>
           <w:color w:val="auto"/>
           <w:sz w:val="20"/>
           <w:szCs w:val="20"/>
         </w:rPr>
-        <w:t>.</w:t>
-      </w:r>
-    </w:p>
-    <w:p>
-      <w:pPr>
-        <w:spacing w:before="100" w:beforeAutospacing="1" w:after="100" w:afterAutospacing="1"/>
-        <w:rPr>
-          <w:rFonts w:ascii="Times" w:hAnsi="Times"/>
+      </w:pPr>
+      <w:r>
+        <w:rPr>
+          <w:rFonts w:ascii="Times" w:eastAsia="Times New Roman" w:hAnsi="Times"/>
           <w:color w:val="auto"/>
           <w:sz w:val="20"/>
           <w:szCs w:val="20"/>
         </w:rPr>
-      </w:pPr>
-    </w:p>
-    <w:p>
-      <w:pPr>
-        <w:rPr>
-          <w:rFonts w:ascii="Times" w:eastAsia="Times New Roman" w:hAnsi="Times"/>
-          <w:color w:val="auto"/>
-          <w:sz w:val="20"/>
-          <w:szCs w:val="20"/>
-        </w:rPr>
-      </w:pPr>
-      <w:r>
-        <w:rPr>
-          <w:rFonts w:ascii="Times" w:eastAsia="Times New Roman" w:hAnsi="Times"/>
-          <w:color w:val="auto"/>
-          <w:sz w:val="20"/>
-          <w:szCs w:val="20"/>
-        </w:rPr>
-        <w:t xml:space="preserve">Referencia de la Clase </w:t>
-      </w:r>
-      <w:proofErr w:type="spellStart"/>
-      <w:r>
-        <w:rPr>
-          <w:rFonts w:ascii="Times" w:eastAsia="Times New Roman" w:hAnsi="Times"/>
-          <w:color w:val="auto"/>
-          <w:sz w:val="20"/>
-          <w:szCs w:val="20"/>
-        </w:rPr>
-        <w:t>Form</w:t>
-      </w:r>
-      <w:proofErr w:type="spellEnd"/>
+        <w:t>Referencia de la Clase Form</w:t>
+      </w:r>
     </w:p>
     <w:p>
       <w:pPr>
@@ -8299,7 +6476,6 @@
               </w:rPr>
             </w:pPr>
             <w:hyperlink r:id="rId25" w:anchor="a149eb92716c1084a935e04a8d95f7347" w:history="1">
-              <w:proofErr w:type="spellStart"/>
               <w:r>
                 <w:rPr>
                   <w:rFonts w:ascii="Times" w:eastAsia="Times New Roman" w:hAnsi="Times"/>
@@ -8310,7 +6486,6 @@
                 </w:rPr>
                 <w:t>index</w:t>
               </w:r>
-              <w:proofErr w:type="spellEnd"/>
             </w:hyperlink>
             <w:r>
               <w:rPr>
@@ -8399,25 +6574,14 @@
                 <w:szCs w:val="20"/>
               </w:rPr>
             </w:pPr>
-            <w:proofErr w:type="spellStart"/>
-            <w:r>
-              <w:rPr>
-                <w:rFonts w:ascii="Times" w:eastAsia="Times New Roman" w:hAnsi="Times"/>
-                <w:color w:val="auto"/>
-                <w:sz w:val="20"/>
-                <w:szCs w:val="20"/>
-              </w:rPr>
-              <w:t>index</w:t>
-            </w:r>
-            <w:proofErr w:type="spellEnd"/>
-            <w:r>
-              <w:rPr>
-                <w:rFonts w:ascii="Times" w:eastAsia="Times New Roman" w:hAnsi="Times"/>
-                <w:color w:val="auto"/>
-                <w:sz w:val="20"/>
-                <w:szCs w:val="20"/>
-              </w:rPr>
-              <w:t xml:space="preserve"> </w:t>
+            <w:r>
+              <w:rPr>
+                <w:rFonts w:ascii="Times" w:eastAsia="Times New Roman" w:hAnsi="Times"/>
+                <w:color w:val="auto"/>
+                <w:sz w:val="20"/>
+                <w:szCs w:val="20"/>
+              </w:rPr>
+              <w:t xml:space="preserve">index </w:t>
             </w:r>
           </w:p>
         </w:tc>
@@ -8587,19 +6751,8 @@
           <w:sz w:val="20"/>
           <w:szCs w:val="20"/>
         </w:rPr>
-        <w:t xml:space="preserve">Referencia de la Clase </w:t>
-      </w:r>
-      <w:proofErr w:type="spellStart"/>
-      <w:r>
-        <w:rPr>
-          <w:rFonts w:ascii="Times" w:eastAsia="Times New Roman" w:hAnsi="Times"/>
-          <w:color w:val="auto"/>
-          <w:sz w:val="20"/>
-          <w:szCs w:val="20"/>
-        </w:rPr>
-        <w:t>Dashboard</w:t>
-      </w:r>
-      <w:proofErr w:type="spellEnd"/>
+        <w:t>Referencia de la Clase Dashboard</w:t>
+      </w:r>
     </w:p>
     <w:p>
       <w:pPr>
@@ -8769,7 +6922,6 @@
               </w:rPr>
             </w:pPr>
             <w:hyperlink r:id="rId27" w:anchor="a149eb92716c1084a935e04a8d95f7347" w:history="1">
-              <w:proofErr w:type="spellStart"/>
               <w:r>
                 <w:rPr>
                   <w:rFonts w:ascii="Times" w:eastAsia="Times New Roman" w:hAnsi="Times"/>
@@ -8780,7 +6932,6 @@
                 </w:rPr>
                 <w:t>index</w:t>
               </w:r>
-              <w:proofErr w:type="spellEnd"/>
             </w:hyperlink>
             <w:r>
               <w:rPr>
@@ -8900,25 +7051,14 @@
                 <w:szCs w:val="20"/>
               </w:rPr>
             </w:pPr>
-            <w:proofErr w:type="spellStart"/>
-            <w:r>
-              <w:rPr>
-                <w:rFonts w:ascii="Times" w:eastAsia="Times New Roman" w:hAnsi="Times"/>
-                <w:color w:val="auto"/>
-                <w:sz w:val="20"/>
-                <w:szCs w:val="20"/>
-              </w:rPr>
-              <w:t>index</w:t>
-            </w:r>
-            <w:proofErr w:type="spellEnd"/>
-            <w:r>
-              <w:rPr>
-                <w:rFonts w:ascii="Times" w:eastAsia="Times New Roman" w:hAnsi="Times"/>
-                <w:color w:val="auto"/>
-                <w:sz w:val="20"/>
-                <w:szCs w:val="20"/>
-              </w:rPr>
-              <w:t xml:space="preserve"> </w:t>
+            <w:r>
+              <w:rPr>
+                <w:rFonts w:ascii="Times" w:eastAsia="Times New Roman" w:hAnsi="Times"/>
+                <w:color w:val="auto"/>
+                <w:sz w:val="20"/>
+                <w:szCs w:val="20"/>
+              </w:rPr>
+              <w:t xml:space="preserve">index </w:t>
             </w:r>
           </w:p>
         </w:tc>
@@ -9026,27 +7166,7 @@
           <w:sz w:val="20"/>
           <w:szCs w:val="20"/>
         </w:rPr>
-        <w:t>Muestra la estructura del Back-</w:t>
-      </w:r>
-      <w:proofErr w:type="spellStart"/>
-      <w:r>
-        <w:rPr>
-          <w:rFonts w:ascii="Times" w:hAnsi="Times"/>
-          <w:color w:val="auto"/>
-          <w:sz w:val="20"/>
-          <w:szCs w:val="20"/>
-        </w:rPr>
-        <w:t>End</w:t>
-      </w:r>
-      <w:proofErr w:type="spellEnd"/>
-      <w:r>
-        <w:rPr>
-          <w:rFonts w:ascii="Times" w:hAnsi="Times"/>
-          <w:color w:val="auto"/>
-          <w:sz w:val="20"/>
-          <w:szCs w:val="20"/>
-        </w:rPr>
-        <w:t xml:space="preserve"> y da la información de bienvenida al Administrador</w:t>
+        <w:t>Muestra la estructura del Back-End y da la información de bienvenida al Administrador</w:t>
       </w:r>
     </w:p>
     <w:p>
@@ -9118,19 +7238,8 @@
           <w:sz w:val="20"/>
           <w:szCs w:val="20"/>
         </w:rPr>
-        <w:t xml:space="preserve">Referencia de la Clase </w:t>
-      </w:r>
-      <w:proofErr w:type="spellStart"/>
-      <w:r>
-        <w:rPr>
-          <w:rFonts w:ascii="Times" w:eastAsia="Times New Roman" w:hAnsi="Times"/>
-          <w:color w:val="auto"/>
-          <w:sz w:val="20"/>
-          <w:szCs w:val="20"/>
-        </w:rPr>
-        <w:t>Articulos_admin</w:t>
-      </w:r>
-      <w:proofErr w:type="spellEnd"/>
+        <w:t>Referencia de la Clase Articulos_admin</w:t>
+      </w:r>
     </w:p>
     <w:p>
       <w:pPr>
@@ -9308,20 +7417,8 @@
                   <w:szCs w:val="20"/>
                   <w:u w:val="single"/>
                 </w:rPr>
-                <w:t>__</w:t>
+                <w:t>__construct</w:t>
               </w:r>
-              <w:proofErr w:type="spellStart"/>
-              <w:r>
-                <w:rPr>
-                  <w:rFonts w:ascii="Times" w:eastAsia="Times New Roman" w:hAnsi="Times"/>
-                  <w:color w:val="0000FF"/>
-                  <w:sz w:val="20"/>
-                  <w:szCs w:val="20"/>
-                  <w:u w:val="single"/>
-                </w:rPr>
-                <w:t>construct</w:t>
-              </w:r>
-              <w:proofErr w:type="spellEnd"/>
             </w:hyperlink>
             <w:r>
               <w:rPr>
@@ -9381,7 +7478,6 @@
               </w:rPr>
             </w:pPr>
             <w:hyperlink r:id="rId30" w:anchor="a149eb92716c1084a935e04a8d95f7347" w:history="1">
-              <w:proofErr w:type="spellStart"/>
               <w:r>
                 <w:rPr>
                   <w:rFonts w:ascii="Times" w:eastAsia="Times New Roman" w:hAnsi="Times"/>
@@ -9392,7 +7488,6 @@
                 </w:rPr>
                 <w:t>index</w:t>
               </w:r>
-              <w:proofErr w:type="spellEnd"/>
             </w:hyperlink>
             <w:r>
               <w:rPr>
@@ -9470,27 +7565,7 @@
                 <w:sz w:val="20"/>
                 <w:szCs w:val="20"/>
               </w:rPr>
-              <w:t xml:space="preserve"> ($id=</w:t>
-            </w:r>
-            <w:proofErr w:type="spellStart"/>
-            <w:r>
-              <w:rPr>
-                <w:rFonts w:ascii="Times" w:eastAsia="Times New Roman" w:hAnsi="Times"/>
-                <w:color w:val="auto"/>
-                <w:sz w:val="20"/>
-                <w:szCs w:val="20"/>
-              </w:rPr>
-              <w:t>null</w:t>
-            </w:r>
-            <w:proofErr w:type="spellEnd"/>
-            <w:r>
-              <w:rPr>
-                <w:rFonts w:ascii="Times" w:eastAsia="Times New Roman" w:hAnsi="Times"/>
-                <w:color w:val="auto"/>
-                <w:sz w:val="20"/>
-                <w:szCs w:val="20"/>
-              </w:rPr>
-              <w:t>)</w:t>
+              <w:t xml:space="preserve"> ($id=null)</w:t>
             </w:r>
           </w:p>
         </w:tc>
@@ -9559,27 +7634,7 @@
                 <w:sz w:val="20"/>
                 <w:szCs w:val="20"/>
               </w:rPr>
-              <w:t xml:space="preserve"> ($id=</w:t>
-            </w:r>
-            <w:proofErr w:type="spellStart"/>
-            <w:r>
-              <w:rPr>
-                <w:rFonts w:ascii="Times" w:eastAsia="Times New Roman" w:hAnsi="Times"/>
-                <w:color w:val="auto"/>
-                <w:sz w:val="20"/>
-                <w:szCs w:val="20"/>
-              </w:rPr>
-              <w:t>null</w:t>
-            </w:r>
-            <w:proofErr w:type="spellEnd"/>
-            <w:r>
-              <w:rPr>
-                <w:rFonts w:ascii="Times" w:eastAsia="Times New Roman" w:hAnsi="Times"/>
-                <w:color w:val="auto"/>
-                <w:sz w:val="20"/>
-                <w:szCs w:val="20"/>
-              </w:rPr>
-              <w:t>)</w:t>
+              <w:t xml:space="preserve"> ($id=null)</w:t>
             </w:r>
           </w:p>
         </w:tc>
@@ -9648,27 +7703,7 @@
                 <w:sz w:val="20"/>
                 <w:szCs w:val="20"/>
               </w:rPr>
-              <w:t xml:space="preserve"> ($id=</w:t>
-            </w:r>
-            <w:proofErr w:type="spellStart"/>
-            <w:r>
-              <w:rPr>
-                <w:rFonts w:ascii="Times" w:eastAsia="Times New Roman" w:hAnsi="Times"/>
-                <w:color w:val="auto"/>
-                <w:sz w:val="20"/>
-                <w:szCs w:val="20"/>
-              </w:rPr>
-              <w:t>null</w:t>
-            </w:r>
-            <w:proofErr w:type="spellEnd"/>
-            <w:r>
-              <w:rPr>
-                <w:rFonts w:ascii="Times" w:eastAsia="Times New Roman" w:hAnsi="Times"/>
-                <w:color w:val="auto"/>
-                <w:sz w:val="20"/>
-                <w:szCs w:val="20"/>
-              </w:rPr>
-              <w:t>)</w:t>
+              <w:t xml:space="preserve"> ($id=null)</w:t>
             </w:r>
           </w:p>
         </w:tc>
@@ -9788,27 +7823,7 @@
                 <w:sz w:val="20"/>
                 <w:szCs w:val="20"/>
               </w:rPr>
-              <w:t>__</w:t>
-            </w:r>
-            <w:proofErr w:type="spellStart"/>
-            <w:r>
-              <w:rPr>
-                <w:rFonts w:ascii="Times" w:eastAsia="Times New Roman" w:hAnsi="Times"/>
-                <w:color w:val="auto"/>
-                <w:sz w:val="20"/>
-                <w:szCs w:val="20"/>
-              </w:rPr>
-              <w:t>construct</w:t>
-            </w:r>
-            <w:proofErr w:type="spellEnd"/>
-            <w:r>
-              <w:rPr>
-                <w:rFonts w:ascii="Times" w:eastAsia="Times New Roman" w:hAnsi="Times"/>
-                <w:color w:val="auto"/>
-                <w:sz w:val="20"/>
-                <w:szCs w:val="20"/>
-              </w:rPr>
-              <w:t xml:space="preserve"> </w:t>
+              <w:t xml:space="preserve">__construct </w:t>
             </w:r>
           </w:p>
         </w:tc>
@@ -10081,7 +8096,6 @@
               </w:rPr>
               <w:t xml:space="preserve"> = </w:t>
             </w:r>
-            <w:proofErr w:type="spellStart"/>
             <w:r>
               <w:rPr>
                 <w:rFonts w:ascii="Courier" w:hAnsi="Courier" w:cs="Courier"/>
@@ -10091,7 +8105,6 @@
               </w:rPr>
               <w:t>null</w:t>
             </w:r>
-            <w:proofErr w:type="spellEnd"/>
             <w:r>
               <w:rPr>
                 <w:rFonts w:ascii="Times" w:eastAsia="Times New Roman" w:hAnsi="Times"/>
@@ -10296,7 +8309,6 @@
               </w:rPr>
               <w:t xml:space="preserve"> = </w:t>
             </w:r>
-            <w:proofErr w:type="spellStart"/>
             <w:r>
               <w:rPr>
                 <w:rFonts w:ascii="Courier" w:hAnsi="Courier" w:cs="Courier"/>
@@ -10306,7 +8318,6 @@
               </w:rPr>
               <w:t>null</w:t>
             </w:r>
-            <w:proofErr w:type="spellEnd"/>
             <w:r>
               <w:rPr>
                 <w:rFonts w:ascii="Times" w:eastAsia="Times New Roman" w:hAnsi="Times"/>
@@ -10412,25 +8423,14 @@
                 <w:szCs w:val="20"/>
               </w:rPr>
             </w:pPr>
-            <w:proofErr w:type="spellStart"/>
-            <w:r>
-              <w:rPr>
-                <w:rFonts w:ascii="Times" w:eastAsia="Times New Roman" w:hAnsi="Times"/>
-                <w:color w:val="auto"/>
-                <w:sz w:val="20"/>
-                <w:szCs w:val="20"/>
-              </w:rPr>
-              <w:t>index</w:t>
-            </w:r>
-            <w:proofErr w:type="spellEnd"/>
-            <w:r>
-              <w:rPr>
-                <w:rFonts w:ascii="Times" w:eastAsia="Times New Roman" w:hAnsi="Times"/>
-                <w:color w:val="auto"/>
-                <w:sz w:val="20"/>
-                <w:szCs w:val="20"/>
-              </w:rPr>
-              <w:t xml:space="preserve"> </w:t>
+            <w:r>
+              <w:rPr>
+                <w:rFonts w:ascii="Times" w:eastAsia="Times New Roman" w:hAnsi="Times"/>
+                <w:color w:val="auto"/>
+                <w:sz w:val="20"/>
+                <w:szCs w:val="20"/>
+              </w:rPr>
+              <w:t xml:space="preserve">index </w:t>
             </w:r>
           </w:p>
         </w:tc>
@@ -10679,7 +8679,6 @@
               </w:rPr>
               <w:t xml:space="preserve"> = </w:t>
             </w:r>
-            <w:proofErr w:type="spellStart"/>
             <w:r>
               <w:rPr>
                 <w:rFonts w:ascii="Courier" w:hAnsi="Courier" w:cs="Courier"/>
@@ -10689,7 +8688,6 @@
               </w:rPr>
               <w:t>null</w:t>
             </w:r>
-            <w:proofErr w:type="spellEnd"/>
             <w:r>
               <w:rPr>
                 <w:rFonts w:ascii="Times" w:eastAsia="Times New Roman" w:hAnsi="Times"/>
@@ -10781,13 +8779,8 @@
     </w:p>
     <w:p>
       <w:r>
-        <w:t>10.- 12 Desarrollo de las Vistas para Front / Back –</w:t>
-      </w:r>
-      <w:proofErr w:type="spellStart"/>
-      <w:r>
-        <w:t>End</w:t>
-      </w:r>
-      <w:proofErr w:type="spellEnd"/>
+        <w:t>10.- 12 Desarrollo de las Vistas para Front / Back –End</w:t>
+      </w:r>
     </w:p>
     <w:p/>
     <w:p>
@@ -10804,71 +8797,23 @@
     <w:p/>
     <w:p>
       <w:r>
-        <w:t xml:space="preserve">Además están creadas las vistas referentes al </w:t>
-      </w:r>
-      <w:proofErr w:type="spellStart"/>
-      <w:r>
-        <w:t>template</w:t>
-      </w:r>
-      <w:proofErr w:type="spellEnd"/>
-      <w:r>
-        <w:t>/</w:t>
-      </w:r>
-      <w:proofErr w:type="spellStart"/>
-      <w:r>
-        <w:t>themes</w:t>
-      </w:r>
-      <w:proofErr w:type="spellEnd"/>
-      <w:r>
-        <w:t xml:space="preserve"> que ya se mencionó en el punto 5.</w:t>
-      </w:r>
-    </w:p>
-    <w:p/>
-    <w:p>
-      <w:r>
-        <w:t xml:space="preserve">13.- Incorporación </w:t>
-      </w:r>
-      <w:proofErr w:type="spellStart"/>
-      <w:r>
-        <w:t>JQuery</w:t>
-      </w:r>
-      <w:proofErr w:type="spellEnd"/>
-      <w:r>
-        <w:t xml:space="preserve"> Mobile</w:t>
-      </w:r>
-    </w:p>
-    <w:p/>
-    <w:p>
-      <w:r>
-        <w:t xml:space="preserve">Dado que el desarrollo está orientado a la visualización en terminales móviles y bajo criterios de </w:t>
-      </w:r>
-      <w:proofErr w:type="spellStart"/>
-      <w:r>
-        <w:t>responsive</w:t>
-      </w:r>
-      <w:proofErr w:type="spellEnd"/>
-      <w:r>
-        <w:t xml:space="preserve"> </w:t>
-      </w:r>
-      <w:proofErr w:type="spellStart"/>
-      <w:r>
-        <w:t>design</w:t>
-      </w:r>
-      <w:proofErr w:type="spellEnd"/>
-      <w:r>
-        <w:t xml:space="preserve"> se ha decidido implementar </w:t>
+        <w:t>Además están creadas las vistas referentes al template/themes que ya se mencionó en el punto 5.</w:t>
+      </w:r>
+    </w:p>
+    <w:p/>
+    <w:p>
+      <w:r>
+        <w:t>13.- Incorporación JQuery Mobile</w:t>
+      </w:r>
+    </w:p>
+    <w:p/>
+    <w:p>
+      <w:r>
+        <w:t xml:space="preserve">Dado que el desarrollo está orientado a la visualización en terminales móviles y bajo criterios de responsive design se ha decidido implementar </w:t>
       </w:r>
       <w:r>
         <w:lastRenderedPageBreak/>
-        <w:t xml:space="preserve">el diseño conforme a las especificaciones de implementación de </w:t>
-      </w:r>
-      <w:proofErr w:type="spellStart"/>
-      <w:r>
-        <w:t>JQuery</w:t>
-      </w:r>
-      <w:proofErr w:type="spellEnd"/>
-      <w:r>
-        <w:t xml:space="preserve"> Mobile.</w:t>
+        <w:t>el diseño conforme a las especificaciones de implementación de JQuery Mobile.</w:t>
       </w:r>
     </w:p>
     <w:p/>
@@ -10880,55 +8825,7 @@
     <w:p/>
     <w:p>
       <w:r>
-        <w:t xml:space="preserve">&lt;meta </w:t>
-      </w:r>
-      <w:proofErr w:type="spellStart"/>
-      <w:r>
-        <w:t>name</w:t>
-      </w:r>
-      <w:proofErr w:type="spellEnd"/>
-      <w:r>
-        <w:t>="</w:t>
-      </w:r>
-      <w:proofErr w:type="spellStart"/>
-      <w:r>
-        <w:t>viewport</w:t>
-      </w:r>
-      <w:proofErr w:type="spellEnd"/>
-      <w:r>
-        <w:t xml:space="preserve">" </w:t>
-      </w:r>
-      <w:proofErr w:type="spellStart"/>
-      <w:r>
-        <w:t>content</w:t>
-      </w:r>
-      <w:proofErr w:type="spellEnd"/>
-      <w:r>
-        <w:t>="</w:t>
-      </w:r>
-      <w:proofErr w:type="spellStart"/>
-      <w:r>
-        <w:t>width</w:t>
-      </w:r>
-      <w:proofErr w:type="spellEnd"/>
-      <w:r>
-        <w:t>=</w:t>
-      </w:r>
-      <w:proofErr w:type="spellStart"/>
-      <w:r>
-        <w:t>device-width</w:t>
-      </w:r>
-      <w:proofErr w:type="spellEnd"/>
-      <w:r>
-        <w:t xml:space="preserve">, </w:t>
-      </w:r>
-      <w:proofErr w:type="spellStart"/>
-      <w:r>
-        <w:t>initial-scale</w:t>
-      </w:r>
-      <w:proofErr w:type="spellEnd"/>
-      <w:r>
-        <w:t>=1"&gt;</w:t>
+        <w:t>&lt;meta name="viewport" content="width=device-width, initial-scale=1"&gt;</w:t>
       </w:r>
     </w:p>
     <w:p/>
@@ -10940,69 +8837,122 @@
     <w:p/>
     <w:p>
       <w:r>
-        <w:t>&lt;</w:t>
-      </w:r>
-      <w:proofErr w:type="spellStart"/>
-      <w:r>
-        <w:t>html</w:t>
-      </w:r>
-      <w:proofErr w:type="spellEnd"/>
-      <w:r>
-        <w:t xml:space="preserve"> </w:t>
-      </w:r>
-      <w:proofErr w:type="spellStart"/>
-      <w:r>
-        <w:t>lang</w:t>
-      </w:r>
-      <w:proofErr w:type="spellEnd"/>
-      <w:r>
-        <w:t>="en"&gt;</w:t>
-      </w:r>
-    </w:p>
-    <w:p/>
-    <w:p>
-      <w:r>
-        <w:t xml:space="preserve">la definición de cotejamiento en </w:t>
-      </w:r>
-      <w:proofErr w:type="spellStart"/>
-      <w:r>
-        <w:t>MySQL</w:t>
-      </w:r>
-      <w:proofErr w:type="spellEnd"/>
-      <w:r>
-        <w:t xml:space="preserve"> es </w:t>
-      </w:r>
-      <w:proofErr w:type="spellStart"/>
-      <w:r>
-        <w:t>utf-unicode</w:t>
-      </w:r>
-      <w:proofErr w:type="spellEnd"/>
-      <w:r>
-        <w:t xml:space="preserve"> lo cual permitirá el uso de cualquier idioma. Para la realización de una plataforma </w:t>
-      </w:r>
-      <w:proofErr w:type="spellStart"/>
-      <w:r>
-        <w:t>multiidioma</w:t>
-      </w:r>
-      <w:proofErr w:type="spellEnd"/>
-      <w:r>
-        <w:t xml:space="preserve">, yo utilizo </w:t>
-      </w:r>
-      <w:proofErr w:type="spellStart"/>
-      <w:r>
-        <w:t>POEdit</w:t>
-      </w:r>
-      <w:proofErr w:type="spellEnd"/>
-      <w:r>
-        <w:t>.</w:t>
-      </w:r>
-    </w:p>
-    <w:p/>
-    <w:p/>
-    <w:p>
+        <w:t>&lt;html lang="en"&gt;</w:t>
+      </w:r>
+    </w:p>
+    <w:p/>
+    <w:p>
+      <w:r>
+        <w:t>la definición de cotejamiento en MySQL es utf-unicode lo cual permitirá el uso de cualquier idioma. Para la realización de una plataforma multiidioma, yo utilizo POEdit.</w:t>
+      </w:r>
+    </w:p>
+    <w:p/>
+    <w:p/>
+    <w:p/>
+    <w:p>
+      <w:pPr>
+        <w:pBdr>
+          <w:bottom w:val="single" w:sz="6" w:space="1" w:color="auto"/>
+        </w:pBdr>
+      </w:pPr>
+      <w:r>
+        <w:t>EXTRAS</w:t>
+      </w:r>
+    </w:p>
+    <w:p/>
+    <w:p/>
+    <w:p>
+      <w:r>
+        <w:t>GIT</w:t>
+      </w:r>
+    </w:p>
+    <w:p/>
+    <w:p>
+      <w:r>
+        <w:t>Se ha creado una cuenta en GitHub en la siguiente dirección:</w:t>
+      </w:r>
+    </w:p>
+    <w:p/>
+    <w:p>
+      <w:hyperlink r:id="rId34" w:history="1">
+        <w:r>
+          <w:rPr>
+            <w:rStyle w:val="Hipervnculo"/>
+          </w:rPr>
+          <w:t>https://github.com/javivas/kitmaker.git</w:t>
+        </w:r>
+      </w:hyperlink>
+    </w:p>
+    <w:p/>
+    <w:p>
+      <w:r>
+        <w:t>En esta cuenta está el código en el hilo principal master.</w:t>
+      </w:r>
+    </w:p>
+    <w:p/>
+    <w:p>
+      <w:r>
+        <w:t>Por despiste, no he realizado el proyecto front en este hilo y el back en otro. En su lugar, he realizado una mejora en el back, en el hilo MejorasAdmin.</w:t>
+      </w:r>
+    </w:p>
+    <w:p/>
+    <w:p>
+      <w:r>
+        <w:t>Como he trabajado con NetBeans, explico el procedimiento.</w:t>
+      </w:r>
+    </w:p>
+    <w:p/>
+    <w:p>
+      <w:r>
+        <w:t>1.- Clonar el repositorio Github en local</w:t>
+      </w:r>
+    </w:p>
+    <w:p>
+      <w:r>
+        <w:t xml:space="preserve">2.- Añadir a carpeta en local los archivos del proyecto </w:t>
+      </w:r>
+    </w:p>
+    <w:p>
+      <w:r>
+        <w:t>3.- Commit</w:t>
+      </w:r>
+    </w:p>
+    <w:p>
+      <w:r>
+        <w:t>4.- Remote/Push para subir a Git</w:t>
+      </w:r>
+    </w:p>
+    <w:p>
+      <w:r>
+        <w:t>5.- Crear una rama con Git-&gt;Branch-&gt;Create</w:t>
+      </w:r>
+    </w:p>
+    <w:p>
+      <w:r>
+        <w:t>6.- Cambiar a la rama Git-&gt;Branch-&gt;switch</w:t>
+      </w:r>
+    </w:p>
+    <w:p>
+      <w:r>
+        <w:t>7.- Commit y push de las modificaciones del branch</w:t>
+      </w:r>
       <w:bookmarkStart w:id="3" w:name="_GoBack"/>
       <w:bookmarkEnd w:id="3"/>
     </w:p>
+    <w:p/>
+    <w:p/>
+    <w:p/>
+    <w:p/>
+    <w:p/>
+    <w:p/>
+    <w:p/>
+    <w:p>
+      <w:r>
+        <w:br w:type="page"/>
+      </w:r>
+    </w:p>
+    <w:p/>
+    <w:p/>
     <w:sectPr>
       <w:pgSz w:w="11900" w:h="16840"/>
       <w:pgMar w:top="1417" w:right="1701" w:bottom="1417" w:left="1701" w:header="708" w:footer="708" w:gutter="0"/>
@@ -11394,7 +9344,6 @@
     <w:name w:val="Hyperlink"/>
     <w:basedOn w:val="Fuentedeprrafopredeter"/>
     <w:uiPriority w:val="99"/>
-    <w:semiHidden/>
     <w:unhideWhenUsed/>
     <w:rsid w:val="00ED50B3"/>
     <w:rPr>
@@ -11730,7 +9679,6 @@
     <w:name w:val="Hyperlink"/>
     <w:basedOn w:val="Fuentedeprrafopredeter"/>
     <w:uiPriority w:val="99"/>
-    <w:semiHidden/>
     <w:unhideWhenUsed/>
     <w:rsid w:val="00ED50B3"/>
     <w:rPr>
@@ -12130,7 +10078,7 @@
 </file>
 
 <file path=customXml/itemProps1.xml><?xml version="1.0" encoding="utf-8"?>
-<ds:datastoreItem xmlns:ds="http://schemas.openxmlformats.org/officeDocument/2006/customXml" ds:itemID="{E8DAA7B3-790B-D047-9FD0-9B33DFDBE81D}">
+<ds:datastoreItem xmlns:ds="http://schemas.openxmlformats.org/officeDocument/2006/customXml" ds:itemID="{9FB99CA6-DACA-D24F-B340-6B48F1A7DF6D}">
   <ds:schemaRefs>
     <ds:schemaRef ds:uri="http://schemas.openxmlformats.org/officeDocument/2006/bibliography"/>
   </ds:schemaRefs>

</xml_diff>